<commit_message>
finished off version 1.0 of the server SetupManual
</commit_message>
<xml_diff>
--- a/ServerSetupManual.docx
+++ b/ServerSetupManual.docx
@@ -465,7 +465,7 @@
           <w:r>
             <w:fldChar w:fldCharType="separate"/>
           </w:r>
-          <w:hyperlink w:anchor="_Toc192512458" w:history="1">
+          <w:hyperlink w:anchor="_Toc192517096" w:history="1">
             <w:r>
               <w:rPr>
                 <w:rStyle w:val="Hyperlink"/>
@@ -492,7 +492,7 @@
                 <w:noProof/>
                 <w:webHidden/>
               </w:rPr>
-              <w:instrText xml:space="preserve"> PAGEREF _Toc192512458 \h </w:instrText>
+              <w:instrText xml:space="preserve"> PAGEREF _Toc192517096 \h </w:instrText>
             </w:r>
             <w:r>
               <w:rPr>
@@ -539,7 +539,7 @@
               <w14:ligatures w14:val="standardContextual"/>
             </w:rPr>
           </w:pPr>
-          <w:hyperlink w:anchor="_Toc192512459" w:history="1">
+          <w:hyperlink w:anchor="_Toc192517097" w:history="1">
             <w:r>
               <w:rPr>
                 <w:rStyle w:val="Hyperlink"/>
@@ -566,7 +566,7 @@
                 <w:noProof/>
                 <w:webHidden/>
               </w:rPr>
-              <w:instrText xml:space="preserve"> PAGEREF _Toc192512459 \h </w:instrText>
+              <w:instrText xml:space="preserve"> PAGEREF _Toc192517097 \h </w:instrText>
             </w:r>
             <w:r>
               <w:rPr>
@@ -613,7 +613,7 @@
               <w14:ligatures w14:val="standardContextual"/>
             </w:rPr>
           </w:pPr>
-          <w:hyperlink w:anchor="_Toc192512460" w:history="1">
+          <w:hyperlink w:anchor="_Toc192517098" w:history="1">
             <w:r>
               <w:rPr>
                 <w:rStyle w:val="Hyperlink"/>
@@ -640,7 +640,7 @@
                 <w:noProof/>
                 <w:webHidden/>
               </w:rPr>
-              <w:instrText xml:space="preserve"> PAGEREF _Toc192512460 \h </w:instrText>
+              <w:instrText xml:space="preserve"> PAGEREF _Toc192517098 \h </w:instrText>
             </w:r>
             <w:r>
               <w:rPr>
@@ -687,7 +687,7 @@
               <w14:ligatures w14:val="standardContextual"/>
             </w:rPr>
           </w:pPr>
-          <w:hyperlink w:anchor="_Toc192512461" w:history="1">
+          <w:hyperlink w:anchor="_Toc192517099" w:history="1">
             <w:r>
               <w:rPr>
                 <w:rStyle w:val="Hyperlink"/>
@@ -714,7 +714,7 @@
                 <w:noProof/>
                 <w:webHidden/>
               </w:rPr>
-              <w:instrText xml:space="preserve"> PAGEREF _Toc192512461 \h </w:instrText>
+              <w:instrText xml:space="preserve"> PAGEREF _Toc192517099 \h </w:instrText>
             </w:r>
             <w:r>
               <w:rPr>
@@ -761,7 +761,7 @@
               <w14:ligatures w14:val="standardContextual"/>
             </w:rPr>
           </w:pPr>
-          <w:hyperlink w:anchor="_Toc192512462" w:history="1">
+          <w:hyperlink w:anchor="_Toc192517100" w:history="1">
             <w:r>
               <w:rPr>
                 <w:rStyle w:val="Hyperlink"/>
@@ -788,7 +788,7 @@
                 <w:noProof/>
                 <w:webHidden/>
               </w:rPr>
-              <w:instrText xml:space="preserve"> PAGEREF _Toc192512462 \h </w:instrText>
+              <w:instrText xml:space="preserve"> PAGEREF _Toc192517100 \h </w:instrText>
             </w:r>
             <w:r>
               <w:rPr>
@@ -835,7 +835,81 @@
               <w14:ligatures w14:val="standardContextual"/>
             </w:rPr>
           </w:pPr>
-          <w:hyperlink w:anchor="_Toc192512463" w:history="1">
+          <w:hyperlink w:anchor="_Toc192517101" w:history="1">
+            <w:r>
+              <w:rPr>
+                <w:rStyle w:val="Hyperlink"/>
+                <w:noProof/>
+              </w:rPr>
+              <w:t>SETTING UP MSSQL DB</w:t>
+            </w:r>
+            <w:r>
+              <w:rPr>
+                <w:noProof/>
+                <w:webHidden/>
+              </w:rPr>
+              <w:tab/>
+            </w:r>
+            <w:r>
+              <w:rPr>
+                <w:noProof/>
+                <w:webHidden/>
+              </w:rPr>
+              <w:fldChar w:fldCharType="begin"/>
+            </w:r>
+            <w:r>
+              <w:rPr>
+                <w:noProof/>
+                <w:webHidden/>
+              </w:rPr>
+              <w:instrText xml:space="preserve"> PAGEREF _Toc192517101 \h </w:instrText>
+            </w:r>
+            <w:r>
+              <w:rPr>
+                <w:noProof/>
+                <w:webHidden/>
+              </w:rPr>
+            </w:r>
+            <w:r>
+              <w:rPr>
+                <w:noProof/>
+                <w:webHidden/>
+              </w:rPr>
+              <w:fldChar w:fldCharType="separate"/>
+            </w:r>
+            <w:r>
+              <w:rPr>
+                <w:noProof/>
+                <w:webHidden/>
+              </w:rPr>
+              <w:t>19</w:t>
+            </w:r>
+            <w:r>
+              <w:rPr>
+                <w:noProof/>
+                <w:webHidden/>
+              </w:rPr>
+              <w:fldChar w:fldCharType="end"/>
+            </w:r>
+          </w:hyperlink>
+        </w:p>
+        <w:p>
+          <w:pPr>
+            <w:pStyle w:val="TOC1"/>
+            <w:tabs>
+              <w:tab w:val="right" w:leader="dot" w:pos="9350"/>
+            </w:tabs>
+            <w:rPr>
+              <w:rFonts w:cstheme="minorBidi"/>
+              <w:noProof/>
+              <w:kern w:val="2"/>
+              <w:sz w:val="24"/>
+              <w:szCs w:val="24"/>
+              <w:lang w:val="en-CA" w:eastAsia="en-CA"/>
+              <w14:ligatures w14:val="standardContextual"/>
+            </w:rPr>
+          </w:pPr>
+          <w:hyperlink w:anchor="_Toc192517102" w:history="1">
             <w:r>
               <w:rPr>
                 <w:rStyle w:val="Hyperlink"/>
@@ -862,7 +936,7 @@
                 <w:noProof/>
                 <w:webHidden/>
               </w:rPr>
-              <w:instrText xml:space="preserve"> PAGEREF _Toc192512463 \h </w:instrText>
+              <w:instrText xml:space="preserve"> PAGEREF _Toc192517102 \h </w:instrText>
             </w:r>
             <w:r>
               <w:rPr>
@@ -882,7 +956,7 @@
                 <w:noProof/>
                 <w:webHidden/>
               </w:rPr>
-              <w:t>20</w:t>
+              <w:t>21</w:t>
             </w:r>
             <w:r>
               <w:rPr>
@@ -945,9 +1019,8 @@
       <w:pPr>
         <w:pStyle w:val="Heading1"/>
       </w:pPr>
-      <w:bookmarkStart w:id="0" w:name="_Toc192512458"/>
-      <w:r>
-        <w:lastRenderedPageBreak/>
+      <w:bookmarkStart w:id="0" w:name="_Toc192517096"/>
+      <w:r>
         <w:t>INTRODUCTION</w:t>
       </w:r>
       <w:bookmarkEnd w:id="0"/>
@@ -1214,9 +1287,8 @@
       <w:pPr>
         <w:pStyle w:val="Heading1"/>
       </w:pPr>
-      <w:bookmarkStart w:id="1" w:name="_Toc192512459"/>
-      <w:r>
-        <w:lastRenderedPageBreak/>
+      <w:bookmarkStart w:id="1" w:name="_Toc192517097"/>
+      <w:r>
         <w:t>INSTALL</w:t>
       </w:r>
       <w:r>
@@ -1476,14 +1548,6 @@
     </w:p>
     <w:p>
       <w:pPr>
-        <w:rPr>
-          <w:sz w:val="24"/>
-          <w:szCs w:val="24"/>
-        </w:rPr>
-      </w:pPr>
-    </w:p>
-    <w:p>
-      <w:pPr>
         <w:pStyle w:val="ListParagraph"/>
         <w:numPr>
           <w:ilvl w:val="0"/>
@@ -1951,169 +2015,94 @@
     </w:p>
     <w:p>
       <w:pPr>
-        <w:pStyle w:val="ListParagraph"/>
-        <w:rPr>
-          <w:sz w:val="24"/>
-          <w:szCs w:val="24"/>
-        </w:rPr>
-      </w:pPr>
-    </w:p>
-    <w:p>
-      <w:pPr>
-        <w:pStyle w:val="ListParagraph"/>
-        <w:rPr>
-          <w:sz w:val="24"/>
-          <w:szCs w:val="24"/>
-        </w:rPr>
-      </w:pPr>
-    </w:p>
-    <w:p>
-      <w:pPr>
-        <w:pStyle w:val="ListParagraph"/>
-        <w:rPr>
-          <w:sz w:val="24"/>
-          <w:szCs w:val="24"/>
-        </w:rPr>
-      </w:pPr>
-    </w:p>
-    <w:p>
-      <w:pPr>
-        <w:pStyle w:val="ListParagraph"/>
-        <w:rPr>
-          <w:sz w:val="24"/>
-          <w:szCs w:val="24"/>
-        </w:rPr>
-      </w:pPr>
-    </w:p>
-    <w:p>
-      <w:pPr>
-        <w:pStyle w:val="ListParagraph"/>
-        <w:rPr>
-          <w:sz w:val="24"/>
-          <w:szCs w:val="24"/>
-        </w:rPr>
-      </w:pPr>
-    </w:p>
-    <w:p>
-      <w:pPr>
-        <w:pStyle w:val="ListParagraph"/>
-        <w:rPr>
-          <w:sz w:val="24"/>
-          <w:szCs w:val="24"/>
-        </w:rPr>
-      </w:pPr>
-    </w:p>
-    <w:p>
-      <w:pPr>
-        <w:pStyle w:val="ListParagraph"/>
-        <w:rPr>
-          <w:sz w:val="24"/>
-          <w:szCs w:val="24"/>
-        </w:rPr>
-      </w:pPr>
-    </w:p>
-    <w:p>
-      <w:pPr>
-        <w:pStyle w:val="ListParagraph"/>
-        <w:rPr>
-          <w:sz w:val="24"/>
-          <w:szCs w:val="24"/>
-        </w:rPr>
-      </w:pPr>
-    </w:p>
-    <w:p>
-      <w:pPr>
-        <w:pStyle w:val="ListParagraph"/>
-        <w:rPr>
-          <w:sz w:val="24"/>
-          <w:szCs w:val="24"/>
-        </w:rPr>
-      </w:pPr>
-    </w:p>
-    <w:p>
-      <w:pPr>
-        <w:pStyle w:val="ListParagraph"/>
-        <w:rPr>
-          <w:sz w:val="24"/>
-          <w:szCs w:val="24"/>
-        </w:rPr>
-      </w:pPr>
-    </w:p>
-    <w:p>
-      <w:pPr>
-        <w:pStyle w:val="ListParagraph"/>
-        <w:rPr>
-          <w:sz w:val="24"/>
-          <w:szCs w:val="24"/>
-        </w:rPr>
-      </w:pPr>
-    </w:p>
-    <w:p>
-      <w:pPr>
-        <w:pStyle w:val="ListParagraph"/>
-        <w:rPr>
-          <w:sz w:val="24"/>
-          <w:szCs w:val="24"/>
-        </w:rPr>
-      </w:pPr>
-    </w:p>
-    <w:p>
-      <w:pPr>
-        <w:pStyle w:val="ListParagraph"/>
-        <w:rPr>
-          <w:sz w:val="24"/>
-          <w:szCs w:val="24"/>
-        </w:rPr>
-      </w:pPr>
-    </w:p>
-    <w:p>
-      <w:pPr>
-        <w:pStyle w:val="ListParagraph"/>
-        <w:rPr>
-          <w:sz w:val="24"/>
-          <w:szCs w:val="24"/>
-        </w:rPr>
-      </w:pPr>
-    </w:p>
-    <w:p>
-      <w:pPr>
-        <w:pStyle w:val="ListParagraph"/>
-        <w:rPr>
-          <w:sz w:val="24"/>
-          <w:szCs w:val="24"/>
-        </w:rPr>
-      </w:pPr>
-    </w:p>
-    <w:p>
-      <w:pPr>
-        <w:pStyle w:val="ListParagraph"/>
-        <w:rPr>
-          <w:sz w:val="24"/>
-          <w:szCs w:val="24"/>
-        </w:rPr>
-      </w:pPr>
-    </w:p>
-    <w:p>
-      <w:pPr>
-        <w:pStyle w:val="ListParagraph"/>
-        <w:rPr>
-          <w:sz w:val="24"/>
-          <w:szCs w:val="24"/>
-        </w:rPr>
-      </w:pPr>
-    </w:p>
-    <w:p>
-      <w:pPr>
-        <w:pStyle w:val="ListParagraph"/>
-        <w:rPr>
-          <w:sz w:val="24"/>
-          <w:szCs w:val="24"/>
-        </w:rPr>
-      </w:pPr>
-    </w:p>
-    <w:p>
-      <w:pPr>
-        <w:pStyle w:val="ListParagraph"/>
+        <w:rPr>
+          <w:sz w:val="24"/>
+          <w:szCs w:val="24"/>
+        </w:rPr>
+      </w:pPr>
+    </w:p>
+    <w:p>
+      <w:pPr>
+        <w:rPr>
+          <w:sz w:val="24"/>
+          <w:szCs w:val="24"/>
+        </w:rPr>
+      </w:pPr>
+    </w:p>
+    <w:p>
+      <w:pPr>
+        <w:rPr>
+          <w:sz w:val="24"/>
+          <w:szCs w:val="24"/>
+        </w:rPr>
+      </w:pPr>
+    </w:p>
+    <w:p>
+      <w:pPr>
+        <w:rPr>
+          <w:sz w:val="24"/>
+          <w:szCs w:val="24"/>
+        </w:rPr>
+      </w:pPr>
+    </w:p>
+    <w:p>
+      <w:pPr>
+        <w:rPr>
+          <w:sz w:val="24"/>
+          <w:szCs w:val="24"/>
+        </w:rPr>
+      </w:pPr>
+    </w:p>
+    <w:p>
+      <w:pPr>
+        <w:rPr>
+          <w:sz w:val="24"/>
+          <w:szCs w:val="24"/>
+        </w:rPr>
+      </w:pPr>
+    </w:p>
+    <w:p>
+      <w:pPr>
+        <w:rPr>
+          <w:sz w:val="24"/>
+          <w:szCs w:val="24"/>
+        </w:rPr>
+      </w:pPr>
+    </w:p>
+    <w:p>
+      <w:pPr>
+        <w:rPr>
+          <w:sz w:val="24"/>
+          <w:szCs w:val="24"/>
+        </w:rPr>
+      </w:pPr>
+    </w:p>
+    <w:p>
+      <w:pPr>
+        <w:rPr>
+          <w:sz w:val="24"/>
+          <w:szCs w:val="24"/>
+        </w:rPr>
+      </w:pPr>
+    </w:p>
+    <w:p>
+      <w:pPr>
+        <w:rPr>
+          <w:sz w:val="24"/>
+          <w:szCs w:val="24"/>
+        </w:rPr>
+      </w:pPr>
+    </w:p>
+    <w:p>
+      <w:pPr>
+        <w:rPr>
+          <w:sz w:val="24"/>
+          <w:szCs w:val="24"/>
+        </w:rPr>
+      </w:pPr>
+    </w:p>
+    <w:p>
+      <w:pPr>
         <w:rPr>
           <w:sz w:val="24"/>
           <w:szCs w:val="24"/>
@@ -2124,7 +2113,7 @@
       <w:pPr>
         <w:pStyle w:val="Heading1"/>
       </w:pPr>
-      <w:bookmarkStart w:id="2" w:name="_Toc192512460"/>
+      <w:bookmarkStart w:id="2" w:name="_Toc192517098"/>
       <w:r>
         <w:lastRenderedPageBreak/>
         <w:t>INSTALLING VISUAL STUDIO</w:t>
@@ -2434,7 +2423,7 @@
       <w:pPr>
         <w:pStyle w:val="Heading1"/>
       </w:pPr>
-      <w:bookmarkStart w:id="3" w:name="_Toc192512461"/>
+      <w:bookmarkStart w:id="3" w:name="_Toc192517099"/>
       <w:r>
         <w:lastRenderedPageBreak/>
         <w:t>SETTING UP FRONTEND</w:t>
@@ -3602,7 +3591,7 @@
       <w:pPr>
         <w:pStyle w:val="Heading1"/>
       </w:pPr>
-      <w:bookmarkStart w:id="4" w:name="_Toc192512462"/>
+      <w:bookmarkStart w:id="4" w:name="_Toc192517100"/>
       <w:r>
         <w:lastRenderedPageBreak/>
         <w:t>SETTING UP BACKEND</w:t>
@@ -5236,10 +5225,12 @@
       <w:pPr>
         <w:pStyle w:val="Heading1"/>
       </w:pPr>
+      <w:bookmarkStart w:id="5" w:name="_Toc192517101"/>
       <w:r>
         <w:lastRenderedPageBreak/>
         <w:t>SETTING UP MSSQL DB</w:t>
       </w:r>
+      <w:bookmarkEnd w:id="5"/>
     </w:p>
     <w:p>
       <w:pPr>
@@ -5515,6 +5506,441 @@
         </w:rPr>
         <w:t>”</w:t>
       </w:r>
+      <w:r>
+        <w:rPr>
+          <w:sz w:val="24"/>
+          <w:szCs w:val="24"/>
+        </w:rPr>
+        <w:t xml:space="preserve"> in SSMS</w:t>
+      </w:r>
+    </w:p>
+    <w:p>
+      <w:pPr>
+        <w:pStyle w:val="ListParagraph"/>
+        <w:rPr>
+          <w:sz w:val="24"/>
+          <w:szCs w:val="24"/>
+        </w:rPr>
+      </w:pPr>
+      <w:r>
+        <w:rPr>
+          <w:noProof/>
+          <w:sz w:val="24"/>
+          <w:szCs w:val="24"/>
+        </w:rPr>
+        <w:drawing>
+          <wp:inline distT="0" distB="0" distL="0" distR="0" wp14:anchorId="68C48241" wp14:editId="00EE08C0">
+            <wp:extent cx="5829300" cy="2466975"/>
+            <wp:effectExtent l="0" t="0" r="0" b="9525"/>
+            <wp:docPr id="186301158" name="Picture 4"/>
+            <wp:cNvGraphicFramePr>
+              <a:graphicFrameLocks xmlns:a="http://schemas.openxmlformats.org/drawingml/2006/main" noChangeAspect="1"/>
+            </wp:cNvGraphicFramePr>
+            <a:graphic xmlns:a="http://schemas.openxmlformats.org/drawingml/2006/main">
+              <a:graphicData uri="http://schemas.openxmlformats.org/drawingml/2006/picture">
+                <pic:pic xmlns:pic="http://schemas.openxmlformats.org/drawingml/2006/picture">
+                  <pic:nvPicPr>
+                    <pic:cNvPr id="0" name="Picture 2"/>
+                    <pic:cNvPicPr>
+                      <a:picLocks noChangeAspect="1" noChangeArrowheads="1"/>
+                    </pic:cNvPicPr>
+                  </pic:nvPicPr>
+                  <pic:blipFill>
+                    <a:blip r:embed="rId38">
+                      <a:extLst>
+                        <a:ext uri="{28A0092B-C50C-407E-A947-70E740481C1C}">
+                          <a14:useLocalDpi xmlns:a14="http://schemas.microsoft.com/office/drawing/2010/main" val="0"/>
+                        </a:ext>
+                      </a:extLst>
+                    </a:blip>
+                    <a:srcRect/>
+                    <a:stretch>
+                      <a:fillRect/>
+                    </a:stretch>
+                  </pic:blipFill>
+                  <pic:spPr bwMode="auto">
+                    <a:xfrm>
+                      <a:off x="0" y="0"/>
+                      <a:ext cx="5829300" cy="2466975"/>
+                    </a:xfrm>
+                    <a:prstGeom prst="rect">
+                      <a:avLst/>
+                    </a:prstGeom>
+                    <a:noFill/>
+                    <a:ln>
+                      <a:noFill/>
+                    </a:ln>
+                  </pic:spPr>
+                </pic:pic>
+              </a:graphicData>
+            </a:graphic>
+          </wp:inline>
+        </w:drawing>
+      </w:r>
+    </w:p>
+    <w:p>
+      <w:pPr>
+        <w:pStyle w:val="ListParagraph"/>
+        <w:rPr>
+          <w:sz w:val="24"/>
+          <w:szCs w:val="24"/>
+        </w:rPr>
+      </w:pPr>
+    </w:p>
+    <w:p>
+      <w:pPr>
+        <w:pStyle w:val="ListParagraph"/>
+        <w:rPr>
+          <w:sz w:val="24"/>
+          <w:szCs w:val="24"/>
+        </w:rPr>
+      </w:pPr>
+    </w:p>
+    <w:p>
+      <w:pPr>
+        <w:pStyle w:val="ListParagraph"/>
+        <w:rPr>
+          <w:sz w:val="24"/>
+          <w:szCs w:val="24"/>
+        </w:rPr>
+      </w:pPr>
+    </w:p>
+    <w:p>
+      <w:pPr>
+        <w:pStyle w:val="ListParagraph"/>
+        <w:rPr>
+          <w:sz w:val="24"/>
+          <w:szCs w:val="24"/>
+        </w:rPr>
+      </w:pPr>
+    </w:p>
+    <w:p>
+      <w:pPr>
+        <w:pStyle w:val="ListParagraph"/>
+        <w:rPr>
+          <w:sz w:val="24"/>
+          <w:szCs w:val="24"/>
+        </w:rPr>
+      </w:pPr>
+    </w:p>
+    <w:p>
+      <w:pPr>
+        <w:pStyle w:val="ListParagraph"/>
+        <w:numPr>
+          <w:ilvl w:val="0"/>
+          <w:numId w:val="24"/>
+        </w:numPr>
+        <w:rPr>
+          <w:sz w:val="24"/>
+          <w:szCs w:val="24"/>
+        </w:rPr>
+      </w:pPr>
+      <w:r>
+        <w:rPr>
+          <w:sz w:val="24"/>
+          <w:szCs w:val="24"/>
+        </w:rPr>
+        <w:lastRenderedPageBreak/>
+        <w:t>Next click on the execute button inside of SSMS</w:t>
+      </w:r>
+    </w:p>
+    <w:p>
+      <w:pPr>
+        <w:pStyle w:val="ListParagraph"/>
+        <w:rPr>
+          <w:sz w:val="24"/>
+          <w:szCs w:val="24"/>
+        </w:rPr>
+      </w:pPr>
+      <w:r>
+        <w:rPr>
+          <w:noProof/>
+          <w:sz w:val="24"/>
+          <w:szCs w:val="24"/>
+        </w:rPr>
+        <w:drawing>
+          <wp:inline distT="0" distB="0" distL="0" distR="0" wp14:anchorId="73F2DA74" wp14:editId="24702E5B">
+            <wp:extent cx="4981575" cy="1000125"/>
+            <wp:effectExtent l="0" t="0" r="9525" b="9525"/>
+            <wp:docPr id="906345589" name="Picture 5"/>
+            <wp:cNvGraphicFramePr>
+              <a:graphicFrameLocks xmlns:a="http://schemas.openxmlformats.org/drawingml/2006/main" noChangeAspect="1"/>
+            </wp:cNvGraphicFramePr>
+            <a:graphic xmlns:a="http://schemas.openxmlformats.org/drawingml/2006/main">
+              <a:graphicData uri="http://schemas.openxmlformats.org/drawingml/2006/picture">
+                <pic:pic xmlns:pic="http://schemas.openxmlformats.org/drawingml/2006/picture">
+                  <pic:nvPicPr>
+                    <pic:cNvPr id="0" name="Picture 3"/>
+                    <pic:cNvPicPr>
+                      <a:picLocks noChangeAspect="1" noChangeArrowheads="1"/>
+                    </pic:cNvPicPr>
+                  </pic:nvPicPr>
+                  <pic:blipFill>
+                    <a:blip r:embed="rId39">
+                      <a:extLst>
+                        <a:ext uri="{28A0092B-C50C-407E-A947-70E740481C1C}">
+                          <a14:useLocalDpi xmlns:a14="http://schemas.microsoft.com/office/drawing/2010/main" val="0"/>
+                        </a:ext>
+                      </a:extLst>
+                    </a:blip>
+                    <a:srcRect/>
+                    <a:stretch>
+                      <a:fillRect/>
+                    </a:stretch>
+                  </pic:blipFill>
+                  <pic:spPr bwMode="auto">
+                    <a:xfrm>
+                      <a:off x="0" y="0"/>
+                      <a:ext cx="4981575" cy="1000125"/>
+                    </a:xfrm>
+                    <a:prstGeom prst="rect">
+                      <a:avLst/>
+                    </a:prstGeom>
+                    <a:noFill/>
+                    <a:ln>
+                      <a:noFill/>
+                    </a:ln>
+                  </pic:spPr>
+                </pic:pic>
+              </a:graphicData>
+            </a:graphic>
+          </wp:inline>
+        </w:drawing>
+      </w:r>
+    </w:p>
+    <w:p>
+      <w:pPr>
+        <w:pStyle w:val="ListParagraph"/>
+        <w:numPr>
+          <w:ilvl w:val="0"/>
+          <w:numId w:val="24"/>
+        </w:numPr>
+        <w:rPr>
+          <w:sz w:val="24"/>
+          <w:szCs w:val="24"/>
+        </w:rPr>
+      </w:pPr>
+      <w:r>
+        <w:rPr>
+          <w:sz w:val="24"/>
+          <w:szCs w:val="24"/>
+        </w:rPr>
+        <w:t>After you have done that, you should see confirmation inside the output like below</w:t>
+      </w:r>
+    </w:p>
+    <w:p>
+      <w:pPr>
+        <w:pStyle w:val="ListParagraph"/>
+        <w:rPr>
+          <w:sz w:val="24"/>
+          <w:szCs w:val="24"/>
+        </w:rPr>
+      </w:pPr>
+      <w:r>
+        <w:rPr>
+          <w:noProof/>
+          <w:sz w:val="24"/>
+          <w:szCs w:val="24"/>
+        </w:rPr>
+        <w:drawing>
+          <wp:inline distT="0" distB="0" distL="0" distR="0" wp14:anchorId="0BBD795C" wp14:editId="5A93EF15">
+            <wp:extent cx="3781425" cy="752475"/>
+            <wp:effectExtent l="0" t="0" r="9525" b="9525"/>
+            <wp:docPr id="738800189" name="Picture 6"/>
+            <wp:cNvGraphicFramePr>
+              <a:graphicFrameLocks xmlns:a="http://schemas.openxmlformats.org/drawingml/2006/main" noChangeAspect="1"/>
+            </wp:cNvGraphicFramePr>
+            <a:graphic xmlns:a="http://schemas.openxmlformats.org/drawingml/2006/main">
+              <a:graphicData uri="http://schemas.openxmlformats.org/drawingml/2006/picture">
+                <pic:pic xmlns:pic="http://schemas.openxmlformats.org/drawingml/2006/picture">
+                  <pic:nvPicPr>
+                    <pic:cNvPr id="0" name="Picture 4"/>
+                    <pic:cNvPicPr>
+                      <a:picLocks noChangeAspect="1" noChangeArrowheads="1"/>
+                    </pic:cNvPicPr>
+                  </pic:nvPicPr>
+                  <pic:blipFill>
+                    <a:blip r:embed="rId40">
+                      <a:extLst>
+                        <a:ext uri="{28A0092B-C50C-407E-A947-70E740481C1C}">
+                          <a14:useLocalDpi xmlns:a14="http://schemas.microsoft.com/office/drawing/2010/main" val="0"/>
+                        </a:ext>
+                      </a:extLst>
+                    </a:blip>
+                    <a:srcRect/>
+                    <a:stretch>
+                      <a:fillRect/>
+                    </a:stretch>
+                  </pic:blipFill>
+                  <pic:spPr bwMode="auto">
+                    <a:xfrm>
+                      <a:off x="0" y="0"/>
+                      <a:ext cx="3781425" cy="752475"/>
+                    </a:xfrm>
+                    <a:prstGeom prst="rect">
+                      <a:avLst/>
+                    </a:prstGeom>
+                    <a:noFill/>
+                    <a:ln>
+                      <a:noFill/>
+                    </a:ln>
+                  </pic:spPr>
+                </pic:pic>
+              </a:graphicData>
+            </a:graphic>
+          </wp:inline>
+        </w:drawing>
+      </w:r>
+    </w:p>
+    <w:p>
+      <w:pPr>
+        <w:pStyle w:val="ListParagraph"/>
+        <w:numPr>
+          <w:ilvl w:val="0"/>
+          <w:numId w:val="24"/>
+        </w:numPr>
+        <w:rPr>
+          <w:sz w:val="24"/>
+          <w:szCs w:val="24"/>
+        </w:rPr>
+      </w:pPr>
+      <w:r>
+        <w:rPr>
+          <w:sz w:val="24"/>
+          <w:szCs w:val="24"/>
+        </w:rPr>
+        <w:t>Repeat steps 2 and 3 for the following files in the listed order:</w:t>
+      </w:r>
+    </w:p>
+    <w:p>
+      <w:pPr>
+        <w:pStyle w:val="ListParagraph"/>
+        <w:numPr>
+          <w:ilvl w:val="0"/>
+          <w:numId w:val="25"/>
+        </w:numPr>
+        <w:rPr>
+          <w:sz w:val="24"/>
+          <w:szCs w:val="24"/>
+        </w:rPr>
+      </w:pPr>
+      <w:proofErr w:type="spellStart"/>
+      <w:r>
+        <w:rPr>
+          <w:sz w:val="24"/>
+          <w:szCs w:val="24"/>
+        </w:rPr>
+        <w:t>pharmtechDB.sql</w:t>
+      </w:r>
+      <w:proofErr w:type="spellEnd"/>
+    </w:p>
+    <w:p>
+      <w:pPr>
+        <w:pStyle w:val="ListParagraph"/>
+        <w:numPr>
+          <w:ilvl w:val="0"/>
+          <w:numId w:val="25"/>
+        </w:numPr>
+        <w:rPr>
+          <w:sz w:val="24"/>
+          <w:szCs w:val="24"/>
+        </w:rPr>
+      </w:pPr>
+      <w:proofErr w:type="spellStart"/>
+      <w:r>
+        <w:rPr>
+          <w:sz w:val="24"/>
+          <w:szCs w:val="24"/>
+        </w:rPr>
+        <w:t>data.sql</w:t>
+      </w:r>
+      <w:proofErr w:type="spellEnd"/>
+    </w:p>
+    <w:p>
+      <w:pPr>
+        <w:pStyle w:val="ListParagraph"/>
+        <w:numPr>
+          <w:ilvl w:val="0"/>
+          <w:numId w:val="25"/>
+        </w:numPr>
+        <w:rPr>
+          <w:sz w:val="24"/>
+          <w:szCs w:val="24"/>
+        </w:rPr>
+      </w:pPr>
+      <w:proofErr w:type="spellStart"/>
+      <w:r>
+        <w:rPr>
+          <w:sz w:val="24"/>
+          <w:szCs w:val="24"/>
+        </w:rPr>
+        <w:t>ExpireyJob.sql</w:t>
+      </w:r>
+      <w:proofErr w:type="spellEnd"/>
+    </w:p>
+    <w:p>
+      <w:pPr>
+        <w:pStyle w:val="ListParagraph"/>
+        <w:numPr>
+          <w:ilvl w:val="0"/>
+          <w:numId w:val="25"/>
+        </w:numPr>
+        <w:rPr>
+          <w:sz w:val="24"/>
+          <w:szCs w:val="24"/>
+        </w:rPr>
+      </w:pPr>
+      <w:r>
+        <w:rPr>
+          <w:sz w:val="24"/>
+          <w:szCs w:val="24"/>
+        </w:rPr>
+        <w:t>HardDeleteAfter4y.sql</w:t>
+      </w:r>
+    </w:p>
+    <w:p>
+      <w:pPr>
+        <w:pStyle w:val="ListParagraph"/>
+        <w:numPr>
+          <w:ilvl w:val="0"/>
+          <w:numId w:val="25"/>
+        </w:numPr>
+        <w:rPr>
+          <w:sz w:val="24"/>
+          <w:szCs w:val="24"/>
+        </w:rPr>
+      </w:pPr>
+      <w:proofErr w:type="spellStart"/>
+      <w:r>
+        <w:rPr>
+          <w:sz w:val="24"/>
+          <w:szCs w:val="24"/>
+        </w:rPr>
+        <w:t>storedProcs.sql</w:t>
+      </w:r>
+      <w:proofErr w:type="spellEnd"/>
+    </w:p>
+    <w:p>
+      <w:pPr>
+        <w:pStyle w:val="ListParagraph"/>
+        <w:numPr>
+          <w:ilvl w:val="0"/>
+          <w:numId w:val="25"/>
+        </w:numPr>
+        <w:rPr>
+          <w:sz w:val="24"/>
+          <w:szCs w:val="24"/>
+        </w:rPr>
+      </w:pPr>
+      <w:proofErr w:type="spellStart"/>
+      <w:r>
+        <w:rPr>
+          <w:sz w:val="24"/>
+          <w:szCs w:val="24"/>
+        </w:rPr>
+        <w:t>triggers.sql</w:t>
+      </w:r>
+      <w:proofErr w:type="spellEnd"/>
     </w:p>
     <w:p/>
     <w:p/>
@@ -5530,22 +5956,16 @@
     <w:p/>
     <w:p/>
     <w:p/>
-    <w:p/>
-    <w:p/>
-    <w:p/>
-    <w:p/>
-    <w:p/>
-    <w:p/>
-    <w:p/>
     <w:p>
       <w:pPr>
         <w:pStyle w:val="Heading1"/>
       </w:pPr>
-      <w:bookmarkStart w:id="5" w:name="_Toc192512463"/>
-      <w:r>
+      <w:bookmarkStart w:id="6" w:name="_Toc192517102"/>
+      <w:r>
+        <w:lastRenderedPageBreak/>
         <w:t>CONFIGURING IIS</w:t>
       </w:r>
-      <w:bookmarkEnd w:id="5"/>
+      <w:bookmarkEnd w:id="6"/>
     </w:p>
     <w:p>
       <w:pPr>
@@ -5597,7 +6017,7 @@
                     </pic:cNvPicPr>
                   </pic:nvPicPr>
                   <pic:blipFill>
-                    <a:blip r:embed="rId38">
+                    <a:blip r:embed="rId41">
                       <a:extLst>
                         <a:ext uri="{28A0092B-C50C-407E-A947-70E740481C1C}">
                           <a14:useLocalDpi xmlns:a14="http://schemas.microsoft.com/office/drawing/2010/main" val="0"/>
@@ -5670,7 +6090,6 @@
           <w:sz w:val="24"/>
           <w:szCs w:val="24"/>
         </w:rPr>
-        <w:lastRenderedPageBreak/>
         <w:drawing>
           <wp:inline distT="0" distB="0" distL="0" distR="0" wp14:anchorId="403B690F" wp14:editId="423A36DF">
             <wp:extent cx="1914525" cy="1952625"/>
@@ -5689,7 +6108,7 @@
                     </pic:cNvPicPr>
                   </pic:nvPicPr>
                   <pic:blipFill>
-                    <a:blip r:embed="rId39">
+                    <a:blip r:embed="rId42">
                       <a:extLst>
                         <a:ext uri="{28A0092B-C50C-407E-A947-70E740481C1C}">
                           <a14:useLocalDpi xmlns:a14="http://schemas.microsoft.com/office/drawing/2010/main" val="0"/>
@@ -5783,6 +6202,7 @@
           <w:sz w:val="24"/>
           <w:szCs w:val="24"/>
         </w:rPr>
+        <w:lastRenderedPageBreak/>
         <w:t xml:space="preserve">Once there </w:t>
       </w:r>
       <w:r>
@@ -5871,7 +6291,7 @@
                     </pic:cNvPicPr>
                   </pic:nvPicPr>
                   <pic:blipFill>
-                    <a:blip r:embed="rId40">
+                    <a:blip r:embed="rId43">
                       <a:extLst>
                         <a:ext uri="{28A0092B-C50C-407E-A947-70E740481C1C}">
                           <a14:useLocalDpi xmlns:a14="http://schemas.microsoft.com/office/drawing/2010/main" val="0"/>
@@ -5942,7 +6362,6 @@
         <w:rPr>
           <w:noProof/>
         </w:rPr>
-        <w:lastRenderedPageBreak/>
         <w:drawing>
           <wp:inline distT="0" distB="0" distL="0" distR="0" wp14:anchorId="11A1B231" wp14:editId="14C356F7">
             <wp:extent cx="1914525" cy="1819275"/>
@@ -5961,7 +6380,7 @@
                     </pic:cNvPicPr>
                   </pic:nvPicPr>
                   <pic:blipFill>
-                    <a:blip r:embed="rId41">
+                    <a:blip r:embed="rId44">
                       <a:extLst>
                         <a:ext uri="{28A0092B-C50C-407E-A947-70E740481C1C}">
                           <a14:useLocalDpi xmlns:a14="http://schemas.microsoft.com/office/drawing/2010/main" val="0"/>
@@ -6083,6 +6502,7 @@
           <w:sz w:val="24"/>
           <w:szCs w:val="24"/>
         </w:rPr>
+        <w:lastRenderedPageBreak/>
         <w:t>Once there you must add the first site, lets start with the “</w:t>
       </w:r>
       <w:proofErr w:type="spellStart"/>
@@ -6255,7 +6675,6 @@
         <w:rPr>
           <w:noProof/>
         </w:rPr>
-        <w:lastRenderedPageBreak/>
         <w:drawing>
           <wp:inline distT="0" distB="0" distL="0" distR="0" wp14:anchorId="3735FC1B" wp14:editId="31CD296E">
             <wp:extent cx="5572125" cy="6391275"/>
@@ -6274,7 +6693,7 @@
                     </pic:cNvPicPr>
                   </pic:nvPicPr>
                   <pic:blipFill>
-                    <a:blip r:embed="rId42">
+                    <a:blip r:embed="rId45">
                       <a:extLst>
                         <a:ext uri="{28A0092B-C50C-407E-A947-70E740481C1C}">
                           <a14:useLocalDpi xmlns:a14="http://schemas.microsoft.com/office/drawing/2010/main" val="0"/>
@@ -6323,6 +6742,7 @@
           <w:sz w:val="24"/>
           <w:szCs w:val="24"/>
         </w:rPr>
+        <w:lastRenderedPageBreak/>
         <w:t xml:space="preserve">Next, we must add the second site, to do that </w:t>
       </w:r>
       <w:r>
@@ -6475,7 +6895,6 @@
           <w:sz w:val="24"/>
           <w:szCs w:val="24"/>
         </w:rPr>
-        <w:lastRenderedPageBreak/>
         <w:drawing>
           <wp:inline distT="0" distB="0" distL="0" distR="0" wp14:anchorId="38FDFC35" wp14:editId="39628530">
             <wp:extent cx="5553075" cy="6400800"/>
@@ -6494,7 +6913,7 @@
                     </pic:cNvPicPr>
                   </pic:nvPicPr>
                   <pic:blipFill>
-                    <a:blip r:embed="rId43">
+                    <a:blip r:embed="rId46">
                       <a:extLst>
                         <a:ext uri="{28A0092B-C50C-407E-A947-70E740481C1C}">
                           <a14:useLocalDpi xmlns:a14="http://schemas.microsoft.com/office/drawing/2010/main" val="0"/>
@@ -6543,6 +6962,7 @@
           <w:sz w:val="24"/>
           <w:szCs w:val="24"/>
         </w:rPr>
+        <w:lastRenderedPageBreak/>
         <w:t>Next,</w:t>
       </w:r>
       <w:r>
@@ -6591,7 +7011,6 @@
           <w:sz w:val="24"/>
           <w:szCs w:val="24"/>
         </w:rPr>
-        <w:lastRenderedPageBreak/>
         <w:drawing>
           <wp:inline distT="0" distB="0" distL="0" distR="0" wp14:anchorId="41543134" wp14:editId="55F08031">
             <wp:extent cx="1905000" cy="1724025"/>
@@ -6610,7 +7029,7 @@
                     </pic:cNvPicPr>
                   </pic:nvPicPr>
                   <pic:blipFill>
-                    <a:blip r:embed="rId44">
+                    <a:blip r:embed="rId47">
                       <a:extLst>
                         <a:ext uri="{28A0092B-C50C-407E-A947-70E740481C1C}">
                           <a14:useLocalDpi xmlns:a14="http://schemas.microsoft.com/office/drawing/2010/main" val="0"/>
@@ -6694,7 +7113,7 @@
                     </pic:cNvPicPr>
                   </pic:nvPicPr>
                   <pic:blipFill>
-                    <a:blip r:embed="rId45">
+                    <a:blip r:embed="rId48">
                       <a:extLst>
                         <a:ext uri="{28A0092B-C50C-407E-A947-70E740481C1C}">
                           <a14:useLocalDpi xmlns:a14="http://schemas.microsoft.com/office/drawing/2010/main" val="0"/>
@@ -7616,6 +8035,119 @@
     </w:lvl>
   </w:abstractNum>
   <w:abstractNum w:abstractNumId="9" w15:restartNumberingAfterBreak="0">
+    <w:nsid w:val="24DA6FB7"/>
+    <w:multiLevelType w:val="hybridMultilevel"/>
+    <w:tmpl w:val="0C44C902"/>
+    <w:lvl w:ilvl="0" w:tplc="10090001">
+      <w:start w:val="1"/>
+      <w:numFmt w:val="bullet"/>
+      <w:lvlText w:val=""/>
+      <w:lvlJc w:val="left"/>
+      <w:pPr>
+        <w:ind w:left="1440" w:hanging="360"/>
+      </w:pPr>
+      <w:rPr>
+        <w:rFonts w:ascii="Symbol" w:hAnsi="Symbol" w:hint="default"/>
+      </w:rPr>
+    </w:lvl>
+    <w:lvl w:ilvl="1" w:tplc="10090003" w:tentative="1">
+      <w:start w:val="1"/>
+      <w:numFmt w:val="bullet"/>
+      <w:lvlText w:val="o"/>
+      <w:lvlJc w:val="left"/>
+      <w:pPr>
+        <w:ind w:left="2160" w:hanging="360"/>
+      </w:pPr>
+      <w:rPr>
+        <w:rFonts w:ascii="Courier New" w:hAnsi="Courier New" w:cs="Courier New" w:hint="default"/>
+      </w:rPr>
+    </w:lvl>
+    <w:lvl w:ilvl="2" w:tplc="10090005" w:tentative="1">
+      <w:start w:val="1"/>
+      <w:numFmt w:val="bullet"/>
+      <w:lvlText w:val=""/>
+      <w:lvlJc w:val="left"/>
+      <w:pPr>
+        <w:ind w:left="2880" w:hanging="360"/>
+      </w:pPr>
+      <w:rPr>
+        <w:rFonts w:ascii="Wingdings" w:hAnsi="Wingdings" w:hint="default"/>
+      </w:rPr>
+    </w:lvl>
+    <w:lvl w:ilvl="3" w:tplc="10090001" w:tentative="1">
+      <w:start w:val="1"/>
+      <w:numFmt w:val="bullet"/>
+      <w:lvlText w:val=""/>
+      <w:lvlJc w:val="left"/>
+      <w:pPr>
+        <w:ind w:left="3600" w:hanging="360"/>
+      </w:pPr>
+      <w:rPr>
+        <w:rFonts w:ascii="Symbol" w:hAnsi="Symbol" w:hint="default"/>
+      </w:rPr>
+    </w:lvl>
+    <w:lvl w:ilvl="4" w:tplc="10090003" w:tentative="1">
+      <w:start w:val="1"/>
+      <w:numFmt w:val="bullet"/>
+      <w:lvlText w:val="o"/>
+      <w:lvlJc w:val="left"/>
+      <w:pPr>
+        <w:ind w:left="4320" w:hanging="360"/>
+      </w:pPr>
+      <w:rPr>
+        <w:rFonts w:ascii="Courier New" w:hAnsi="Courier New" w:cs="Courier New" w:hint="default"/>
+      </w:rPr>
+    </w:lvl>
+    <w:lvl w:ilvl="5" w:tplc="10090005" w:tentative="1">
+      <w:start w:val="1"/>
+      <w:numFmt w:val="bullet"/>
+      <w:lvlText w:val=""/>
+      <w:lvlJc w:val="left"/>
+      <w:pPr>
+        <w:ind w:left="5040" w:hanging="360"/>
+      </w:pPr>
+      <w:rPr>
+        <w:rFonts w:ascii="Wingdings" w:hAnsi="Wingdings" w:hint="default"/>
+      </w:rPr>
+    </w:lvl>
+    <w:lvl w:ilvl="6" w:tplc="10090001" w:tentative="1">
+      <w:start w:val="1"/>
+      <w:numFmt w:val="bullet"/>
+      <w:lvlText w:val=""/>
+      <w:lvlJc w:val="left"/>
+      <w:pPr>
+        <w:ind w:left="5760" w:hanging="360"/>
+      </w:pPr>
+      <w:rPr>
+        <w:rFonts w:ascii="Symbol" w:hAnsi="Symbol" w:hint="default"/>
+      </w:rPr>
+    </w:lvl>
+    <w:lvl w:ilvl="7" w:tplc="10090003" w:tentative="1">
+      <w:start w:val="1"/>
+      <w:numFmt w:val="bullet"/>
+      <w:lvlText w:val="o"/>
+      <w:lvlJc w:val="left"/>
+      <w:pPr>
+        <w:ind w:left="6480" w:hanging="360"/>
+      </w:pPr>
+      <w:rPr>
+        <w:rFonts w:ascii="Courier New" w:hAnsi="Courier New" w:cs="Courier New" w:hint="default"/>
+      </w:rPr>
+    </w:lvl>
+    <w:lvl w:ilvl="8" w:tplc="10090005" w:tentative="1">
+      <w:start w:val="1"/>
+      <w:numFmt w:val="bullet"/>
+      <w:lvlText w:val=""/>
+      <w:lvlJc w:val="left"/>
+      <w:pPr>
+        <w:ind w:left="7200" w:hanging="360"/>
+      </w:pPr>
+      <w:rPr>
+        <w:rFonts w:ascii="Wingdings" w:hAnsi="Wingdings" w:hint="default"/>
+      </w:rPr>
+    </w:lvl>
+  </w:abstractNum>
+  <w:abstractNum w:abstractNumId="10" w15:restartNumberingAfterBreak="0">
     <w:nsid w:val="262B024B"/>
     <w:multiLevelType w:val="hybridMultilevel"/>
     <w:tmpl w:val="AA6090D0"/>
@@ -7704,7 +8236,7 @@
       </w:pPr>
     </w:lvl>
   </w:abstractNum>
-  <w:abstractNum w:abstractNumId="10" w15:restartNumberingAfterBreak="0">
+  <w:abstractNum w:abstractNumId="11" w15:restartNumberingAfterBreak="0">
     <w:nsid w:val="28FD28C1"/>
     <w:multiLevelType w:val="hybridMultilevel"/>
     <w:tmpl w:val="B9B49CA0"/>
@@ -7795,7 +8327,7 @@
       </w:pPr>
     </w:lvl>
   </w:abstractNum>
-  <w:abstractNum w:abstractNumId="11" w15:restartNumberingAfterBreak="0">
+  <w:abstractNum w:abstractNumId="12" w15:restartNumberingAfterBreak="0">
     <w:nsid w:val="3EFF7DA1"/>
     <w:multiLevelType w:val="hybridMultilevel"/>
     <w:tmpl w:val="58CE62FE"/>
@@ -7884,7 +8416,7 @@
       </w:pPr>
     </w:lvl>
   </w:abstractNum>
-  <w:abstractNum w:abstractNumId="12" w15:restartNumberingAfterBreak="0">
+  <w:abstractNum w:abstractNumId="13" w15:restartNumberingAfterBreak="0">
     <w:nsid w:val="3F321865"/>
     <w:multiLevelType w:val="hybridMultilevel"/>
     <w:tmpl w:val="64EE7826"/>
@@ -7996,10 +8528,10 @@
       </w:rPr>
     </w:lvl>
   </w:abstractNum>
-  <w:abstractNum w:abstractNumId="13" w15:restartNumberingAfterBreak="0">
+  <w:abstractNum w:abstractNumId="14" w15:restartNumberingAfterBreak="0">
     <w:nsid w:val="408E4F01"/>
     <w:multiLevelType w:val="hybridMultilevel"/>
-    <w:tmpl w:val="CFE8B0A6"/>
+    <w:tmpl w:val="E7D0BAC4"/>
     <w:lvl w:ilvl="0" w:tplc="1009000F">
       <w:start w:val="1"/>
       <w:numFmt w:val="decimal"/>
@@ -8085,7 +8617,7 @@
       </w:pPr>
     </w:lvl>
   </w:abstractNum>
-  <w:abstractNum w:abstractNumId="14" w15:restartNumberingAfterBreak="0">
+  <w:abstractNum w:abstractNumId="15" w15:restartNumberingAfterBreak="0">
     <w:nsid w:val="44621B28"/>
     <w:multiLevelType w:val="hybridMultilevel"/>
     <w:tmpl w:val="FF2CF512"/>
@@ -8171,7 +8703,7 @@
       </w:pPr>
     </w:lvl>
   </w:abstractNum>
-  <w:abstractNum w:abstractNumId="15" w15:restartNumberingAfterBreak="0">
+  <w:abstractNum w:abstractNumId="16" w15:restartNumberingAfterBreak="0">
     <w:nsid w:val="48551669"/>
     <w:multiLevelType w:val="hybridMultilevel"/>
     <w:tmpl w:val="3516DB94"/>
@@ -8264,7 +8796,7 @@
       </w:pPr>
     </w:lvl>
   </w:abstractNum>
-  <w:abstractNum w:abstractNumId="16" w15:restartNumberingAfterBreak="0">
+  <w:abstractNum w:abstractNumId="17" w15:restartNumberingAfterBreak="0">
     <w:nsid w:val="49697C35"/>
     <w:multiLevelType w:val="hybridMultilevel"/>
     <w:tmpl w:val="9F9A602E"/>
@@ -8359,7 +8891,7 @@
       </w:pPr>
     </w:lvl>
   </w:abstractNum>
-  <w:abstractNum w:abstractNumId="17" w15:restartNumberingAfterBreak="0">
+  <w:abstractNum w:abstractNumId="18" w15:restartNumberingAfterBreak="0">
     <w:nsid w:val="4C410EA6"/>
     <w:multiLevelType w:val="hybridMultilevel"/>
     <w:tmpl w:val="9F9A602E"/>
@@ -8454,7 +8986,7 @@
       </w:pPr>
     </w:lvl>
   </w:abstractNum>
-  <w:abstractNum w:abstractNumId="18" w15:restartNumberingAfterBreak="0">
+  <w:abstractNum w:abstractNumId="19" w15:restartNumberingAfterBreak="0">
     <w:nsid w:val="53442F2F"/>
     <w:multiLevelType w:val="hybridMultilevel"/>
     <w:tmpl w:val="B86201CC"/>
@@ -8567,7 +9099,7 @@
       </w:rPr>
     </w:lvl>
   </w:abstractNum>
-  <w:abstractNum w:abstractNumId="19" w15:restartNumberingAfterBreak="0">
+  <w:abstractNum w:abstractNumId="20" w15:restartNumberingAfterBreak="0">
     <w:nsid w:val="5FF913A2"/>
     <w:multiLevelType w:val="hybridMultilevel"/>
     <w:tmpl w:val="209AFDE8"/>
@@ -8658,7 +9190,7 @@
       </w:pPr>
     </w:lvl>
   </w:abstractNum>
-  <w:abstractNum w:abstractNumId="20" w15:restartNumberingAfterBreak="0">
+  <w:abstractNum w:abstractNumId="21" w15:restartNumberingAfterBreak="0">
     <w:nsid w:val="65F22F7E"/>
     <w:multiLevelType w:val="hybridMultilevel"/>
     <w:tmpl w:val="379A8564"/>
@@ -8747,7 +9279,7 @@
       </w:pPr>
     </w:lvl>
   </w:abstractNum>
-  <w:abstractNum w:abstractNumId="21" w15:restartNumberingAfterBreak="0">
+  <w:abstractNum w:abstractNumId="22" w15:restartNumberingAfterBreak="0">
     <w:nsid w:val="67CF41E3"/>
     <w:multiLevelType w:val="hybridMultilevel"/>
     <w:tmpl w:val="60CE4B50"/>
@@ -8836,7 +9368,7 @@
       </w:pPr>
     </w:lvl>
   </w:abstractNum>
-  <w:abstractNum w:abstractNumId="22" w15:restartNumberingAfterBreak="0">
+  <w:abstractNum w:abstractNumId="23" w15:restartNumberingAfterBreak="0">
     <w:nsid w:val="73AD0C9B"/>
     <w:multiLevelType w:val="hybridMultilevel"/>
     <w:tmpl w:val="662896B2"/>
@@ -8925,7 +9457,7 @@
       </w:pPr>
     </w:lvl>
   </w:abstractNum>
-  <w:abstractNum w:abstractNumId="23" w15:restartNumberingAfterBreak="0">
+  <w:abstractNum w:abstractNumId="24" w15:restartNumberingAfterBreak="0">
     <w:nsid w:val="777A5D90"/>
     <w:multiLevelType w:val="hybridMultilevel"/>
     <w:tmpl w:val="58F634C4"/>
@@ -9015,13 +9547,13 @@
     </w:lvl>
   </w:abstractNum>
   <w:num w:numId="1" w16cid:durableId="556160832">
-    <w:abstractNumId w:val="12"/>
+    <w:abstractNumId w:val="13"/>
   </w:num>
   <w:num w:numId="2" w16cid:durableId="1445922152">
     <w:abstractNumId w:val="7"/>
   </w:num>
   <w:num w:numId="3" w16cid:durableId="1973054759">
-    <w:abstractNumId w:val="11"/>
+    <w:abstractNumId w:val="12"/>
   </w:num>
   <w:num w:numId="4" w16cid:durableId="1721979684">
     <w:abstractNumId w:val="4"/>
@@ -9030,10 +9562,10 @@
     <w:abstractNumId w:val="6"/>
   </w:num>
   <w:num w:numId="6" w16cid:durableId="1284507689">
-    <w:abstractNumId w:val="22"/>
+    <w:abstractNumId w:val="23"/>
   </w:num>
   <w:num w:numId="7" w16cid:durableId="1725711538">
-    <w:abstractNumId w:val="15"/>
+    <w:abstractNumId w:val="16"/>
   </w:num>
   <w:num w:numId="8" w16cid:durableId="1443770091">
     <w:abstractNumId w:val="0"/>
@@ -9042,19 +9574,19 @@
     <w:abstractNumId w:val="5"/>
   </w:num>
   <w:num w:numId="10" w16cid:durableId="700398454">
-    <w:abstractNumId w:val="16"/>
+    <w:abstractNumId w:val="17"/>
   </w:num>
   <w:num w:numId="11" w16cid:durableId="875892958">
-    <w:abstractNumId w:val="17"/>
+    <w:abstractNumId w:val="18"/>
   </w:num>
   <w:num w:numId="12" w16cid:durableId="905141047">
-    <w:abstractNumId w:val="10"/>
+    <w:abstractNumId w:val="11"/>
   </w:num>
   <w:num w:numId="13" w16cid:durableId="949699107">
-    <w:abstractNumId w:val="19"/>
+    <w:abstractNumId w:val="20"/>
   </w:num>
   <w:num w:numId="14" w16cid:durableId="672806198">
-    <w:abstractNumId w:val="20"/>
+    <w:abstractNumId w:val="21"/>
   </w:num>
   <w:num w:numId="15" w16cid:durableId="989408488">
     <w:abstractNumId w:val="2"/>
@@ -9063,28 +9595,31 @@
     <w:abstractNumId w:val="3"/>
   </w:num>
   <w:num w:numId="17" w16cid:durableId="1332565417">
-    <w:abstractNumId w:val="9"/>
+    <w:abstractNumId w:val="10"/>
   </w:num>
   <w:num w:numId="18" w16cid:durableId="2051488486">
-    <w:abstractNumId w:val="14"/>
+    <w:abstractNumId w:val="15"/>
   </w:num>
   <w:num w:numId="19" w16cid:durableId="1027411125">
-    <w:abstractNumId w:val="23"/>
+    <w:abstractNumId w:val="24"/>
   </w:num>
   <w:num w:numId="20" w16cid:durableId="1294360293">
-    <w:abstractNumId w:val="21"/>
+    <w:abstractNumId w:val="22"/>
   </w:num>
   <w:num w:numId="21" w16cid:durableId="1384448415">
     <w:abstractNumId w:val="8"/>
   </w:num>
   <w:num w:numId="22" w16cid:durableId="1410231925">
-    <w:abstractNumId w:val="18"/>
+    <w:abstractNumId w:val="19"/>
   </w:num>
   <w:num w:numId="23" w16cid:durableId="311568283">
     <w:abstractNumId w:val="1"/>
   </w:num>
   <w:num w:numId="24" w16cid:durableId="1657799582">
-    <w:abstractNumId w:val="13"/>
+    <w:abstractNumId w:val="14"/>
+  </w:num>
+  <w:num w:numId="25" w16cid:durableId="2042855052">
+    <w:abstractNumId w:val="9"/>
   </w:num>
 </w:numbering>
 </file>
@@ -10381,8 +10916,8 @@
     <w:rsid w:val="00960C4B"/>
     <w:rsid w:val="009A5BCE"/>
     <w:rsid w:val="00A96F09"/>
+    <w:rsid w:val="00AF1828"/>
     <w:rsid w:val="00B04A28"/>
-    <w:rsid w:val="00B5715B"/>
     <w:rsid w:val="00BA0986"/>
     <w:rsid w:val="00C50BFC"/>
     <w:rsid w:val="00F10174"/>

</xml_diff>

<commit_message>
updated server setup manual to deal with server changes
</commit_message>
<xml_diff>
--- a/ServerSetupManual.docx
+++ b/ServerSetupManual.docx
@@ -394,7 +394,7 @@
           <w:sz w:val="32"/>
           <w:szCs w:val="32"/>
         </w:rPr>
-        <w:t>March 10, 2025</w:t>
+        <w:t>March 11, 2025</w:t>
       </w:r>
       <w:r>
         <w:rPr>
@@ -2807,23 +2807,7 @@
           <w:sz w:val="24"/>
           <w:szCs w:val="24"/>
         </w:rPr>
-        <w:t xml:space="preserve">Look for a </w:t>
-      </w:r>
-      <w:proofErr w:type="gramStart"/>
-      <w:r>
-        <w:rPr>
-          <w:sz w:val="24"/>
-          <w:szCs w:val="24"/>
-        </w:rPr>
-        <w:t>“.env</w:t>
-      </w:r>
-      <w:proofErr w:type="gramEnd"/>
-      <w:r>
-        <w:rPr>
-          <w:sz w:val="24"/>
-          <w:szCs w:val="24"/>
-        </w:rPr>
-        <w:t>” file inside the explorer window next and click on it.</w:t>
+        <w:t>Look for a “.env” file inside the explorer window next and click on it.</w:t>
       </w:r>
       <w:r>
         <w:rPr>
@@ -4721,7 +4705,6 @@
         <w:t>Next look for a file called “</w:t>
       </w:r>
       <w:proofErr w:type="spellStart"/>
-      <w:proofErr w:type="gramStart"/>
       <w:r>
         <w:rPr>
           <w:sz w:val="24"/>
@@ -4730,7 +4713,6 @@
         <w:t>appsettings.json</w:t>
       </w:r>
       <w:proofErr w:type="spellEnd"/>
-      <w:proofErr w:type="gramEnd"/>
       <w:r>
         <w:rPr>
           <w:sz w:val="24"/>
@@ -4916,7 +4898,6 @@
         <w:t>settings inside “</w:t>
       </w:r>
       <w:proofErr w:type="spellStart"/>
-      <w:proofErr w:type="gramStart"/>
       <w:r>
         <w:rPr>
           <w:i/>
@@ -4926,7 +4907,6 @@
         <w:t>appsettings.json</w:t>
       </w:r>
       <w:proofErr w:type="spellEnd"/>
-      <w:proofErr w:type="gramEnd"/>
       <w:r>
         <w:rPr>
           <w:i/>
@@ -5057,23 +5037,7 @@
           <w:sz w:val="24"/>
           <w:szCs w:val="24"/>
         </w:rPr>
-        <w:t xml:space="preserve">, the </w:t>
-      </w:r>
-      <w:proofErr w:type="gramStart"/>
-      <w:r>
-        <w:rPr>
-          <w:sz w:val="24"/>
-          <w:szCs w:val="24"/>
-        </w:rPr>
-        <w:t>server</w:t>
-      </w:r>
-      <w:proofErr w:type="gramEnd"/>
-      <w:r>
-        <w:rPr>
-          <w:sz w:val="24"/>
-          <w:szCs w:val="24"/>
-        </w:rPr>
-        <w:t xml:space="preserve"> name can be found inside of SSMS (SQL Server Management Studio)</w:t>
+        <w:t>, the server name can be found inside of SSMS (SQL Server Management Studio)</w:t>
       </w:r>
     </w:p>
     <w:p>
@@ -7129,6 +7093,398 @@
                     <a:xfrm>
                       <a:off x="0" y="0"/>
                       <a:ext cx="4724400" cy="4924425"/>
+                    </a:xfrm>
+                    <a:prstGeom prst="rect">
+                      <a:avLst/>
+                    </a:prstGeom>
+                    <a:noFill/>
+                    <a:ln>
+                      <a:noFill/>
+                    </a:ln>
+                  </pic:spPr>
+                </pic:pic>
+              </a:graphicData>
+            </a:graphic>
+          </wp:inline>
+        </w:drawing>
+      </w:r>
+    </w:p>
+    <w:p>
+      <w:pPr>
+        <w:pStyle w:val="ListParagraph"/>
+        <w:rPr>
+          <w:sz w:val="24"/>
+          <w:szCs w:val="24"/>
+        </w:rPr>
+      </w:pPr>
+    </w:p>
+    <w:p>
+      <w:pPr>
+        <w:pStyle w:val="ListParagraph"/>
+        <w:rPr>
+          <w:sz w:val="24"/>
+          <w:szCs w:val="24"/>
+        </w:rPr>
+      </w:pPr>
+    </w:p>
+    <w:p>
+      <w:pPr>
+        <w:pStyle w:val="ListParagraph"/>
+        <w:numPr>
+          <w:ilvl w:val="0"/>
+          <w:numId w:val="14"/>
+        </w:numPr>
+        <w:rPr>
+          <w:sz w:val="24"/>
+          <w:szCs w:val="24"/>
+        </w:rPr>
+      </w:pPr>
+      <w:r>
+        <w:rPr>
+          <w:sz w:val="24"/>
+          <w:szCs w:val="24"/>
+        </w:rPr>
+        <w:lastRenderedPageBreak/>
+        <w:t xml:space="preserve">Next, we must configure the MIME types of the frontend, to do this first click on the </w:t>
+      </w:r>
+      <w:r>
+        <w:rPr>
+          <w:sz w:val="24"/>
+          <w:szCs w:val="24"/>
+        </w:rPr>
+        <w:t>“</w:t>
+      </w:r>
+      <w:proofErr w:type="spellStart"/>
+      <w:r>
+        <w:rPr>
+          <w:sz w:val="24"/>
+          <w:szCs w:val="24"/>
+        </w:rPr>
+        <w:t>PharmFrontend</w:t>
+      </w:r>
+      <w:proofErr w:type="spellEnd"/>
+      <w:r>
+        <w:rPr>
+          <w:sz w:val="24"/>
+          <w:szCs w:val="24"/>
+        </w:rPr>
+        <w:t>” site</w:t>
+      </w:r>
+      <w:r>
+        <w:rPr>
+          <w:sz w:val="24"/>
+          <w:szCs w:val="24"/>
+        </w:rPr>
+        <w:t xml:space="preserve"> in the </w:t>
+      </w:r>
+      <w:r>
+        <w:rPr>
+          <w:sz w:val="24"/>
+          <w:szCs w:val="24"/>
+        </w:rPr>
+        <w:t>connection’s</w:t>
+      </w:r>
+      <w:r>
+        <w:rPr>
+          <w:sz w:val="24"/>
+          <w:szCs w:val="24"/>
+        </w:rPr>
+        <w:t xml:space="preserve"> explorer window</w:t>
+      </w:r>
+    </w:p>
+    <w:p>
+      <w:pPr>
+        <w:pStyle w:val="ListParagraph"/>
+        <w:rPr>
+          <w:sz w:val="24"/>
+          <w:szCs w:val="24"/>
+        </w:rPr>
+      </w:pPr>
+      <w:r>
+        <w:rPr>
+          <w:noProof/>
+          <w:sz w:val="24"/>
+          <w:szCs w:val="24"/>
+        </w:rPr>
+        <w:drawing>
+          <wp:inline distT="0" distB="0" distL="0" distR="0" wp14:anchorId="4D1CD2D3" wp14:editId="7F46E575">
+            <wp:extent cx="1895475" cy="1495425"/>
+            <wp:effectExtent l="0" t="0" r="9525" b="9525"/>
+            <wp:docPr id="484634640" name="Picture 3"/>
+            <wp:cNvGraphicFramePr>
+              <a:graphicFrameLocks xmlns:a="http://schemas.openxmlformats.org/drawingml/2006/main" noChangeAspect="1"/>
+            </wp:cNvGraphicFramePr>
+            <a:graphic xmlns:a="http://schemas.openxmlformats.org/drawingml/2006/main">
+              <a:graphicData uri="http://schemas.openxmlformats.org/drawingml/2006/picture">
+                <pic:pic xmlns:pic="http://schemas.openxmlformats.org/drawingml/2006/picture">
+                  <pic:nvPicPr>
+                    <pic:cNvPr id="0" name="Picture 1"/>
+                    <pic:cNvPicPr>
+                      <a:picLocks noChangeAspect="1" noChangeArrowheads="1"/>
+                    </pic:cNvPicPr>
+                  </pic:nvPicPr>
+                  <pic:blipFill>
+                    <a:blip r:embed="rId49">
+                      <a:extLst>
+                        <a:ext uri="{28A0092B-C50C-407E-A947-70E740481C1C}">
+                          <a14:useLocalDpi xmlns:a14="http://schemas.microsoft.com/office/drawing/2010/main" val="0"/>
+                        </a:ext>
+                      </a:extLst>
+                    </a:blip>
+                    <a:srcRect/>
+                    <a:stretch>
+                      <a:fillRect/>
+                    </a:stretch>
+                  </pic:blipFill>
+                  <pic:spPr bwMode="auto">
+                    <a:xfrm>
+                      <a:off x="0" y="0"/>
+                      <a:ext cx="1895475" cy="1495425"/>
+                    </a:xfrm>
+                    <a:prstGeom prst="rect">
+                      <a:avLst/>
+                    </a:prstGeom>
+                    <a:noFill/>
+                    <a:ln>
+                      <a:noFill/>
+                    </a:ln>
+                  </pic:spPr>
+                </pic:pic>
+              </a:graphicData>
+            </a:graphic>
+          </wp:inline>
+        </w:drawing>
+      </w:r>
+    </w:p>
+    <w:p>
+      <w:pPr>
+        <w:pStyle w:val="ListParagraph"/>
+        <w:numPr>
+          <w:ilvl w:val="0"/>
+          <w:numId w:val="14"/>
+        </w:numPr>
+        <w:rPr>
+          <w:sz w:val="24"/>
+          <w:szCs w:val="24"/>
+        </w:rPr>
+      </w:pPr>
+      <w:r>
+        <w:rPr>
+          <w:sz w:val="24"/>
+          <w:szCs w:val="24"/>
+        </w:rPr>
+        <w:t>After, d</w:t>
+      </w:r>
+      <w:r>
+        <w:rPr>
+          <w:sz w:val="24"/>
+          <w:szCs w:val="24"/>
+        </w:rPr>
+        <w:t xml:space="preserve">ouble click on the </w:t>
+      </w:r>
+      <w:r>
+        <w:rPr>
+          <w:sz w:val="24"/>
+          <w:szCs w:val="24"/>
+        </w:rPr>
+        <w:t>“</w:t>
+      </w:r>
+      <w:r>
+        <w:rPr>
+          <w:sz w:val="24"/>
+          <w:szCs w:val="24"/>
+        </w:rPr>
+        <w:t xml:space="preserve">MIME </w:t>
+      </w:r>
+      <w:r>
+        <w:rPr>
+          <w:sz w:val="24"/>
+          <w:szCs w:val="24"/>
+        </w:rPr>
+        <w:t>types</w:t>
+      </w:r>
+      <w:r>
+        <w:rPr>
+          <w:sz w:val="24"/>
+          <w:szCs w:val="24"/>
+        </w:rPr>
+        <w:t>”</w:t>
+      </w:r>
+      <w:r>
+        <w:rPr>
+          <w:sz w:val="24"/>
+          <w:szCs w:val="24"/>
+        </w:rPr>
+        <w:t xml:space="preserve"> </w:t>
+      </w:r>
+      <w:r>
+        <w:rPr>
+          <w:sz w:val="24"/>
+          <w:szCs w:val="24"/>
+        </w:rPr>
+        <w:t>icon</w:t>
+      </w:r>
+    </w:p>
+    <w:p>
+      <w:pPr>
+        <w:pStyle w:val="ListParagraph"/>
+        <w:rPr>
+          <w:sz w:val="24"/>
+          <w:szCs w:val="24"/>
+        </w:rPr>
+      </w:pPr>
+      <w:r>
+        <w:rPr>
+          <w:noProof/>
+          <w:sz w:val="24"/>
+          <w:szCs w:val="24"/>
+        </w:rPr>
+        <w:drawing>
+          <wp:inline distT="0" distB="0" distL="0" distR="0" wp14:anchorId="2926E92F" wp14:editId="7DFC8799">
+            <wp:extent cx="3619500" cy="3533775"/>
+            <wp:effectExtent l="0" t="0" r="0" b="9525"/>
+            <wp:docPr id="1285230588" name="Picture 4"/>
+            <wp:cNvGraphicFramePr>
+              <a:graphicFrameLocks xmlns:a="http://schemas.openxmlformats.org/drawingml/2006/main" noChangeAspect="1"/>
+            </wp:cNvGraphicFramePr>
+            <a:graphic xmlns:a="http://schemas.openxmlformats.org/drawingml/2006/main">
+              <a:graphicData uri="http://schemas.openxmlformats.org/drawingml/2006/picture">
+                <pic:pic xmlns:pic="http://schemas.openxmlformats.org/drawingml/2006/picture">
+                  <pic:nvPicPr>
+                    <pic:cNvPr id="0" name="Picture 2"/>
+                    <pic:cNvPicPr>
+                      <a:picLocks noChangeAspect="1" noChangeArrowheads="1"/>
+                    </pic:cNvPicPr>
+                  </pic:nvPicPr>
+                  <pic:blipFill>
+                    <a:blip r:embed="rId50">
+                      <a:extLst>
+                        <a:ext uri="{28A0092B-C50C-407E-A947-70E740481C1C}">
+                          <a14:useLocalDpi xmlns:a14="http://schemas.microsoft.com/office/drawing/2010/main" val="0"/>
+                        </a:ext>
+                      </a:extLst>
+                    </a:blip>
+                    <a:srcRect/>
+                    <a:stretch>
+                      <a:fillRect/>
+                    </a:stretch>
+                  </pic:blipFill>
+                  <pic:spPr bwMode="auto">
+                    <a:xfrm>
+                      <a:off x="0" y="0"/>
+                      <a:ext cx="3619500" cy="3533775"/>
+                    </a:xfrm>
+                    <a:prstGeom prst="rect">
+                      <a:avLst/>
+                    </a:prstGeom>
+                    <a:noFill/>
+                    <a:ln>
+                      <a:noFill/>
+                    </a:ln>
+                  </pic:spPr>
+                </pic:pic>
+              </a:graphicData>
+            </a:graphic>
+          </wp:inline>
+        </w:drawing>
+      </w:r>
+    </w:p>
+    <w:p>
+      <w:pPr>
+        <w:pStyle w:val="ListParagraph"/>
+        <w:numPr>
+          <w:ilvl w:val="0"/>
+          <w:numId w:val="14"/>
+        </w:numPr>
+        <w:rPr>
+          <w:sz w:val="24"/>
+          <w:szCs w:val="24"/>
+        </w:rPr>
+      </w:pPr>
+      <w:r>
+        <w:rPr>
+          <w:sz w:val="24"/>
+          <w:szCs w:val="24"/>
+        </w:rPr>
+        <w:t>Then, r</w:t>
+      </w:r>
+      <w:r>
+        <w:rPr>
+          <w:sz w:val="24"/>
+          <w:szCs w:val="24"/>
+        </w:rPr>
+        <w:t>ight click anywhere in the table section and click on “add”</w:t>
+      </w:r>
+      <w:r>
+        <w:rPr>
+          <w:sz w:val="24"/>
+          <w:szCs w:val="24"/>
+        </w:rPr>
+        <w:t xml:space="preserve">. Once you do that, </w:t>
+      </w:r>
+      <w:r>
+        <w:rPr>
+          <w:sz w:val="24"/>
+          <w:szCs w:val="24"/>
+        </w:rPr>
+        <w:t>fill in the fields like below</w:t>
+      </w:r>
+      <w:r>
+        <w:rPr>
+          <w:sz w:val="24"/>
+          <w:szCs w:val="24"/>
+        </w:rPr>
+        <w:t xml:space="preserve"> and click “OK”</w:t>
+      </w:r>
+    </w:p>
+    <w:p>
+      <w:pPr>
+        <w:pStyle w:val="ListParagraph"/>
+        <w:rPr>
+          <w:sz w:val="24"/>
+          <w:szCs w:val="24"/>
+        </w:rPr>
+      </w:pPr>
+      <w:r>
+        <w:rPr>
+          <w:noProof/>
+          <w:sz w:val="24"/>
+          <w:szCs w:val="24"/>
+        </w:rPr>
+        <w:drawing>
+          <wp:inline distT="0" distB="0" distL="0" distR="0" wp14:anchorId="68450967" wp14:editId="5A1DC04F">
+            <wp:extent cx="3333750" cy="1952625"/>
+            <wp:effectExtent l="0" t="0" r="0" b="9525"/>
+            <wp:docPr id="2016893850" name="Picture 5"/>
+            <wp:cNvGraphicFramePr>
+              <a:graphicFrameLocks xmlns:a="http://schemas.openxmlformats.org/drawingml/2006/main" noChangeAspect="1"/>
+            </wp:cNvGraphicFramePr>
+            <a:graphic xmlns:a="http://schemas.openxmlformats.org/drawingml/2006/main">
+              <a:graphicData uri="http://schemas.openxmlformats.org/drawingml/2006/picture">
+                <pic:pic xmlns:pic="http://schemas.openxmlformats.org/drawingml/2006/picture">
+                  <pic:nvPicPr>
+                    <pic:cNvPr id="0" name="Picture 3"/>
+                    <pic:cNvPicPr>
+                      <a:picLocks noChangeAspect="1" noChangeArrowheads="1"/>
+                    </pic:cNvPicPr>
+                  </pic:nvPicPr>
+                  <pic:blipFill>
+                    <a:blip r:embed="rId51">
+                      <a:extLst>
+                        <a:ext uri="{28A0092B-C50C-407E-A947-70E740481C1C}">
+                          <a14:useLocalDpi xmlns:a14="http://schemas.microsoft.com/office/drawing/2010/main" val="0"/>
+                        </a:ext>
+                      </a:extLst>
+                    </a:blip>
+                    <a:srcRect/>
+                    <a:stretch>
+                      <a:fillRect/>
+                    </a:stretch>
+                  </pic:blipFill>
+                  <pic:spPr bwMode="auto">
+                    <a:xfrm>
+                      <a:off x="0" y="0"/>
+                      <a:ext cx="3333750" cy="1952625"/>
                     </a:xfrm>
                     <a:prstGeom prst="rect">
                       <a:avLst/>
@@ -10918,8 +11274,10 @@
     <w:rsid w:val="00A96F09"/>
     <w:rsid w:val="00AF1828"/>
     <w:rsid w:val="00B04A28"/>
+    <w:rsid w:val="00B14599"/>
     <w:rsid w:val="00BA0986"/>
     <w:rsid w:val="00C50BFC"/>
+    <w:rsid w:val="00DF6BF1"/>
     <w:rsid w:val="00F10174"/>
     <w:rsid w:val="00F70701"/>
     <w:rsid w:val="00FD5A0A"/>

</xml_diff>

<commit_message>
added a base layout for how our qa testing environment
</commit_message>
<xml_diff>
--- a/ServerSetupManual.docx
+++ b/ServerSetupManual.docx
@@ -394,7 +394,7 @@
           <w:sz w:val="32"/>
           <w:szCs w:val="32"/>
         </w:rPr>
-        <w:t>March 11, 2025</w:t>
+        <w:t>March 13, 2025</w:t>
       </w:r>
       <w:r>
         <w:rPr>
@@ -2807,7 +2807,23 @@
           <w:sz w:val="24"/>
           <w:szCs w:val="24"/>
         </w:rPr>
-        <w:t>Look for a “.env” file inside the explorer window next and click on it.</w:t>
+        <w:t xml:space="preserve">Look for a </w:t>
+      </w:r>
+      <w:proofErr w:type="gramStart"/>
+      <w:r>
+        <w:rPr>
+          <w:sz w:val="24"/>
+          <w:szCs w:val="24"/>
+        </w:rPr>
+        <w:t>“.env</w:t>
+      </w:r>
+      <w:proofErr w:type="gramEnd"/>
+      <w:r>
+        <w:rPr>
+          <w:sz w:val="24"/>
+          <w:szCs w:val="24"/>
+        </w:rPr>
+        <w:t>” file inside the explorer window next and click on it.</w:t>
       </w:r>
       <w:r>
         <w:rPr>
@@ -3498,6 +3514,15 @@
         </w:rPr>
         <w:t xml:space="preserve"> may not be there at first, IIS will create it once it is configured</w:t>
       </w:r>
+      <w:r>
+        <w:rPr>
+          <w:i/>
+          <w:iCs/>
+          <w:sz w:val="24"/>
+          <w:szCs w:val="24"/>
+        </w:rPr>
+        <w:t>.</w:t>
+      </w:r>
     </w:p>
     <w:p>
       <w:pPr>
@@ -3514,10 +3539,10 @@
           <w:szCs w:val="24"/>
         </w:rPr>
         <w:drawing>
-          <wp:inline distT="0" distB="0" distL="0" distR="0" wp14:anchorId="652C9150" wp14:editId="13796EFE">
-            <wp:extent cx="5943600" cy="1905000"/>
-            <wp:effectExtent l="0" t="0" r="0" b="0"/>
-            <wp:docPr id="1629359382" name="Picture 26"/>
+          <wp:inline distT="0" distB="0" distL="0" distR="0" wp14:anchorId="17C57E5D" wp14:editId="006643C2">
+            <wp:extent cx="6106439" cy="1428750"/>
+            <wp:effectExtent l="0" t="0" r="8890" b="0"/>
+            <wp:docPr id="1762619144" name="Picture 3"/>
             <wp:cNvGraphicFramePr>
               <a:graphicFrameLocks xmlns:a="http://schemas.openxmlformats.org/drawingml/2006/main" noChangeAspect="1"/>
             </wp:cNvGraphicFramePr>
@@ -3525,7 +3550,7 @@
               <a:graphicData uri="http://schemas.openxmlformats.org/drawingml/2006/picture">
                 <pic:pic xmlns:pic="http://schemas.openxmlformats.org/drawingml/2006/picture">
                   <pic:nvPicPr>
-                    <pic:cNvPr id="0" name="Picture 24"/>
+                    <pic:cNvPr id="0" name="Picture 1"/>
                     <pic:cNvPicPr>
                       <a:picLocks noChangeAspect="1" noChangeArrowheads="1"/>
                     </pic:cNvPicPr>
@@ -3546,7 +3571,7 @@
                   <pic:spPr bwMode="auto">
                     <a:xfrm>
                       <a:off x="0" y="0"/>
-                      <a:ext cx="5943600" cy="1905000"/>
+                      <a:ext cx="6119740" cy="1431862"/>
                     </a:xfrm>
                     <a:prstGeom prst="rect">
                       <a:avLst/>
@@ -3563,6 +3588,8 @@
         </w:drawing>
       </w:r>
     </w:p>
+    <w:p/>
+    <w:p/>
     <w:p/>
     <w:p/>
     <w:p/>
@@ -4156,9 +4183,9 @@
           <w:szCs w:val="24"/>
         </w:rPr>
         <w:drawing>
-          <wp:inline distT="0" distB="0" distL="0" distR="0" wp14:anchorId="6ED37EFA" wp14:editId="14410293">
-            <wp:extent cx="5934075" cy="4162425"/>
-            <wp:effectExtent l="0" t="0" r="9525" b="9525"/>
+          <wp:inline distT="0" distB="0" distL="0" distR="0" wp14:anchorId="6ED37EFA" wp14:editId="54F979E8">
+            <wp:extent cx="5282277" cy="3705225"/>
+            <wp:effectExtent l="0" t="0" r="0" b="0"/>
             <wp:docPr id="633344146" name="Picture 30"/>
             <wp:cNvGraphicFramePr>
               <a:graphicFrameLocks xmlns:a="http://schemas.openxmlformats.org/drawingml/2006/main" noChangeAspect="1"/>
@@ -4188,7 +4215,7 @@
                   <pic:spPr bwMode="auto">
                     <a:xfrm>
                       <a:off x="0" y="0"/>
-                      <a:ext cx="5934075" cy="4162425"/>
+                      <a:ext cx="5291140" cy="3711442"/>
                     </a:xfrm>
                     <a:prstGeom prst="rect">
                       <a:avLst/>
@@ -4222,24 +4249,24 @@
           <w:sz w:val="24"/>
           <w:szCs w:val="24"/>
         </w:rPr>
+        <w:t>Then click on finish, the default path is ok</w:t>
+      </w:r>
+    </w:p>
+    <w:p>
+      <w:pPr>
+        <w:pStyle w:val="ListParagraph"/>
+        <w:rPr>
+          <w:sz w:val="24"/>
+          <w:szCs w:val="24"/>
+        </w:rPr>
+      </w:pPr>
+      <w:r>
+        <w:rPr>
+          <w:noProof/>
+          <w:sz w:val="24"/>
+          <w:szCs w:val="24"/>
+        </w:rPr>
         <w:lastRenderedPageBreak/>
-        <w:t>Then click on finish, the default path is ok</w:t>
-      </w:r>
-    </w:p>
-    <w:p>
-      <w:pPr>
-        <w:pStyle w:val="ListParagraph"/>
-        <w:rPr>
-          <w:sz w:val="24"/>
-          <w:szCs w:val="24"/>
-        </w:rPr>
-      </w:pPr>
-      <w:r>
-        <w:rPr>
-          <w:noProof/>
-          <w:sz w:val="24"/>
-          <w:szCs w:val="24"/>
-        </w:rPr>
         <w:drawing>
           <wp:inline distT="0" distB="0" distL="0" distR="0" wp14:anchorId="0B326350" wp14:editId="7BA3B098">
             <wp:extent cx="5943600" cy="4191000"/>
@@ -4576,55 +4603,6 @@
       <w:pPr>
         <w:pStyle w:val="ListParagraph"/>
         <w:rPr>
-          <w:i/>
-          <w:iCs/>
-          <w:sz w:val="24"/>
-          <w:szCs w:val="24"/>
-        </w:rPr>
-      </w:pPr>
-      <w:r>
-        <w:rPr>
-          <w:b/>
-          <w:bCs/>
-          <w:i/>
-          <w:iCs/>
-          <w:sz w:val="24"/>
-          <w:szCs w:val="24"/>
-        </w:rPr>
-        <w:t>NOTE:</w:t>
-      </w:r>
-      <w:r>
-        <w:rPr>
-          <w:i/>
-          <w:iCs/>
-          <w:sz w:val="24"/>
-          <w:szCs w:val="24"/>
-        </w:rPr>
-        <w:t xml:space="preserve"> If you are replacing file contents</w:t>
-      </w:r>
-      <w:r>
-        <w:rPr>
-          <w:i/>
-          <w:iCs/>
-          <w:sz w:val="24"/>
-          <w:szCs w:val="24"/>
-        </w:rPr>
-        <w:t xml:space="preserve"> of the backend</w:t>
-      </w:r>
-      <w:r>
-        <w:rPr>
-          <w:i/>
-          <w:iCs/>
-          <w:sz w:val="24"/>
-          <w:szCs w:val="24"/>
-        </w:rPr>
-        <w:t>, delete all the prior files first. It may say some files are in use, if so just hit retry until they are all removed</w:t>
-      </w:r>
-    </w:p>
-    <w:p>
-      <w:pPr>
-        <w:pStyle w:val="ListParagraph"/>
-        <w:rPr>
           <w:sz w:val="24"/>
           <w:szCs w:val="24"/>
         </w:rPr>
@@ -4705,6 +4683,7 @@
         <w:t>Next look for a file called “</w:t>
       </w:r>
       <w:proofErr w:type="spellStart"/>
+      <w:proofErr w:type="gramStart"/>
       <w:r>
         <w:rPr>
           <w:sz w:val="24"/>
@@ -4713,6 +4692,7 @@
         <w:t>appsettings.json</w:t>
       </w:r>
       <w:proofErr w:type="spellEnd"/>
+      <w:proofErr w:type="gramEnd"/>
       <w:r>
         <w:rPr>
           <w:sz w:val="24"/>
@@ -4851,6 +4831,7 @@
           <w:sz w:val="24"/>
           <w:szCs w:val="24"/>
         </w:rPr>
+        <w:lastRenderedPageBreak/>
         <w:t>Inside it will have a bunch of settings, make sure all settings properly correspond with what they should, and make sure the Status is set to “Deployed” like below</w:t>
       </w:r>
     </w:p>
@@ -4898,6 +4879,7 @@
         <w:t>settings inside “</w:t>
       </w:r>
       <w:proofErr w:type="spellStart"/>
+      <w:proofErr w:type="gramStart"/>
       <w:r>
         <w:rPr>
           <w:i/>
@@ -4907,6 +4889,7 @@
         <w:t>appsettings.json</w:t>
       </w:r>
       <w:proofErr w:type="spellEnd"/>
+      <w:proofErr w:type="gramEnd"/>
       <w:r>
         <w:rPr>
           <w:i/>
@@ -5037,7 +5020,23 @@
           <w:sz w:val="24"/>
           <w:szCs w:val="24"/>
         </w:rPr>
-        <w:t>, the server name can be found inside of SSMS (SQL Server Management Studio)</w:t>
+        <w:t xml:space="preserve">, the </w:t>
+      </w:r>
+      <w:proofErr w:type="gramStart"/>
+      <w:r>
+        <w:rPr>
+          <w:sz w:val="24"/>
+          <w:szCs w:val="24"/>
+        </w:rPr>
+        <w:t>server</w:t>
+      </w:r>
+      <w:proofErr w:type="gramEnd"/>
+      <w:r>
+        <w:rPr>
+          <w:sz w:val="24"/>
+          <w:szCs w:val="24"/>
+        </w:rPr>
+        <w:t xml:space="preserve"> name can be found inside of SSMS (SQL Server Management Studio)</w:t>
       </w:r>
     </w:p>
     <w:p>
@@ -11278,6 +11277,8 @@
     <w:rsid w:val="00BA0986"/>
     <w:rsid w:val="00C50BFC"/>
     <w:rsid w:val="00DF6BF1"/>
+    <w:rsid w:val="00E63030"/>
+    <w:rsid w:val="00EB71DF"/>
     <w:rsid w:val="00F10174"/>
     <w:rsid w:val="00F70701"/>
     <w:rsid w:val="00FD5A0A"/>

</xml_diff>

<commit_message>
small update to server setup manual
</commit_message>
<xml_diff>
--- a/ServerSetupManual.docx
+++ b/ServerSetupManual.docx
@@ -1047,9 +1047,36 @@
           <w:sz w:val="24"/>
           <w:szCs w:val="24"/>
         </w:rPr>
-        <w:t xml:space="preserve">NBCC </w:t>
-      </w:r>
-      <w:proofErr w:type="spellStart"/>
+        <w:t>NBCC PharmTech System!</w:t>
+      </w:r>
+      <w:r>
+        <w:rPr>
+          <w:sz w:val="24"/>
+          <w:szCs w:val="24"/>
+        </w:rPr>
+        <w:t xml:space="preserve"> This </w:t>
+      </w:r>
+      <w:r>
+        <w:rPr>
+          <w:sz w:val="24"/>
+          <w:szCs w:val="24"/>
+        </w:rPr>
+        <w:t xml:space="preserve">server setup guide </w:t>
+      </w:r>
+      <w:r>
+        <w:rPr>
+          <w:sz w:val="24"/>
+          <w:szCs w:val="24"/>
+        </w:rPr>
+        <w:t>is designed to help you</w:t>
+      </w:r>
+      <w:r>
+        <w:rPr>
+          <w:sz w:val="24"/>
+          <w:szCs w:val="24"/>
+        </w:rPr>
+        <w:t xml:space="preserve"> configure and modify the </w:t>
+      </w:r>
       <w:r>
         <w:rPr>
           <w:b/>
@@ -1059,55 +1086,6 @@
         </w:rPr>
         <w:t>PharmTech</w:t>
       </w:r>
-      <w:proofErr w:type="spellEnd"/>
-      <w:r>
-        <w:rPr>
-          <w:b/>
-          <w:bCs/>
-          <w:sz w:val="24"/>
-          <w:szCs w:val="24"/>
-        </w:rPr>
-        <w:t xml:space="preserve"> System!</w:t>
-      </w:r>
-      <w:r>
-        <w:rPr>
-          <w:sz w:val="24"/>
-          <w:szCs w:val="24"/>
-        </w:rPr>
-        <w:t xml:space="preserve"> This </w:t>
-      </w:r>
-      <w:r>
-        <w:rPr>
-          <w:sz w:val="24"/>
-          <w:szCs w:val="24"/>
-        </w:rPr>
-        <w:t xml:space="preserve">server setup guide </w:t>
-      </w:r>
-      <w:r>
-        <w:rPr>
-          <w:sz w:val="24"/>
-          <w:szCs w:val="24"/>
-        </w:rPr>
-        <w:t>is designed to help you</w:t>
-      </w:r>
-      <w:r>
-        <w:rPr>
-          <w:sz w:val="24"/>
-          <w:szCs w:val="24"/>
-        </w:rPr>
-        <w:t xml:space="preserve"> configure and modify the </w:t>
-      </w:r>
-      <w:proofErr w:type="spellStart"/>
-      <w:r>
-        <w:rPr>
-          <w:b/>
-          <w:bCs/>
-          <w:sz w:val="24"/>
-          <w:szCs w:val="24"/>
-        </w:rPr>
-        <w:t>PharmTech</w:t>
-      </w:r>
-      <w:proofErr w:type="spellEnd"/>
       <w:r>
         <w:rPr>
           <w:sz w:val="24"/>
@@ -1665,23 +1643,7 @@
           <w:sz w:val="24"/>
           <w:szCs w:val="24"/>
         </w:rPr>
-        <w:t xml:space="preserve">Once downloaded, run the installer and follow the instructions, making sure that </w:t>
-      </w:r>
-      <w:proofErr w:type="spellStart"/>
-      <w:r>
-        <w:rPr>
-          <w:sz w:val="24"/>
-          <w:szCs w:val="24"/>
-        </w:rPr>
-        <w:t>npm</w:t>
-      </w:r>
-      <w:proofErr w:type="spellEnd"/>
-      <w:r>
-        <w:rPr>
-          <w:sz w:val="24"/>
-          <w:szCs w:val="24"/>
-        </w:rPr>
-        <w:t xml:space="preserve"> package manage</w:t>
+        <w:t>Once downloaded, run the installer and follow the instructions, making sure that npm package manage</w:t>
       </w:r>
       <w:r>
         <w:rPr>
@@ -1862,23 +1824,7 @@
           <w:sz w:val="24"/>
           <w:szCs w:val="24"/>
         </w:rPr>
-        <w:t xml:space="preserve">Then open a visual studio code terminal to verify </w:t>
-      </w:r>
-      <w:proofErr w:type="spellStart"/>
-      <w:r>
-        <w:rPr>
-          <w:sz w:val="24"/>
-          <w:szCs w:val="24"/>
-        </w:rPr>
-        <w:t>npm</w:t>
-      </w:r>
-      <w:proofErr w:type="spellEnd"/>
-      <w:r>
-        <w:rPr>
-          <w:sz w:val="24"/>
-          <w:szCs w:val="24"/>
-        </w:rPr>
-        <w:t xml:space="preserve"> is installed by pressing CTRL+SHIFT+`</w:t>
+        <w:t>Then open a visual studio code terminal to verify npm is installed by pressing CTRL+SHIFT+`</w:t>
       </w:r>
     </w:p>
     <w:p>
@@ -1898,55 +1844,7 @@
           <w:sz w:val="24"/>
           <w:szCs w:val="24"/>
         </w:rPr>
-        <w:t>Once open, enter “</w:t>
-      </w:r>
-      <w:proofErr w:type="spellStart"/>
-      <w:r>
-        <w:rPr>
-          <w:sz w:val="24"/>
-          <w:szCs w:val="24"/>
-        </w:rPr>
-        <w:t>npm</w:t>
-      </w:r>
-      <w:proofErr w:type="spellEnd"/>
-      <w:r>
-        <w:rPr>
-          <w:sz w:val="24"/>
-          <w:szCs w:val="24"/>
-        </w:rPr>
-        <w:t xml:space="preserve"> -v” to check if </w:t>
-      </w:r>
-      <w:proofErr w:type="spellStart"/>
-      <w:r>
-        <w:rPr>
-          <w:sz w:val="24"/>
-          <w:szCs w:val="24"/>
-        </w:rPr>
-        <w:t>npm</w:t>
-      </w:r>
-      <w:proofErr w:type="spellEnd"/>
-      <w:r>
-        <w:rPr>
-          <w:sz w:val="24"/>
-          <w:szCs w:val="24"/>
-        </w:rPr>
-        <w:t xml:space="preserve"> is installed, if it is installed it will display the </w:t>
-      </w:r>
-      <w:proofErr w:type="spellStart"/>
-      <w:r>
-        <w:rPr>
-          <w:sz w:val="24"/>
-          <w:szCs w:val="24"/>
-        </w:rPr>
-        <w:t>npm</w:t>
-      </w:r>
-      <w:proofErr w:type="spellEnd"/>
-      <w:r>
-        <w:rPr>
-          <w:sz w:val="24"/>
-          <w:szCs w:val="24"/>
-        </w:rPr>
-        <w:t xml:space="preserve"> version like below</w:t>
+        <w:t>Once open, enter “npm -v” to check if npm is installed, if it is installed it will display the npm version like below</w:t>
       </w:r>
     </w:p>
     <w:p>
@@ -2807,23 +2705,7 @@
           <w:sz w:val="24"/>
           <w:szCs w:val="24"/>
         </w:rPr>
-        <w:t xml:space="preserve">Look for a </w:t>
-      </w:r>
-      <w:proofErr w:type="gramStart"/>
-      <w:r>
-        <w:rPr>
-          <w:sz w:val="24"/>
-          <w:szCs w:val="24"/>
-        </w:rPr>
-        <w:t>“.env</w:t>
-      </w:r>
-      <w:proofErr w:type="gramEnd"/>
-      <w:r>
-        <w:rPr>
-          <w:sz w:val="24"/>
-          <w:szCs w:val="24"/>
-        </w:rPr>
-        <w:t>” file inside the explorer window next and click on it.</w:t>
+        <w:t>Look for a “.env” file inside the explorer window next and click on it.</w:t>
       </w:r>
       <w:r>
         <w:rPr>
@@ -2913,23 +2795,7 @@
           <w:sz w:val="24"/>
           <w:szCs w:val="24"/>
         </w:rPr>
-        <w:t>, you should see a menu like below, ensure “</w:t>
-      </w:r>
-      <w:proofErr w:type="spellStart"/>
-      <w:r>
-        <w:rPr>
-          <w:sz w:val="24"/>
-          <w:szCs w:val="24"/>
-        </w:rPr>
-        <w:t>VITE_BackendIP</w:t>
-      </w:r>
-      <w:proofErr w:type="spellEnd"/>
-      <w:r>
-        <w:rPr>
-          <w:sz w:val="24"/>
-          <w:szCs w:val="24"/>
-        </w:rPr>
-        <w:t>” is set to “pharmtech.nbcc.ca” like below</w:t>
+        <w:t>, you should see a menu like below, ensure “VITE_BackendIP” is set to “pharmtech.nbcc.ca” like below</w:t>
       </w:r>
     </w:p>
     <w:p>
@@ -3020,23 +2886,7 @@
           <w:sz w:val="24"/>
           <w:szCs w:val="24"/>
         </w:rPr>
-        <w:t xml:space="preserve"> “</w:t>
-      </w:r>
-      <w:proofErr w:type="spellStart"/>
-      <w:r>
-        <w:rPr>
-          <w:sz w:val="24"/>
-          <w:szCs w:val="24"/>
-        </w:rPr>
-        <w:t>npm</w:t>
-      </w:r>
-      <w:proofErr w:type="spellEnd"/>
-      <w:r>
-        <w:rPr>
-          <w:sz w:val="24"/>
-          <w:szCs w:val="24"/>
-        </w:rPr>
-        <w:t xml:space="preserve"> run build”: if everything works you should get a result </w:t>
+        <w:t xml:space="preserve"> “npm run build”: if everything works you should get a result </w:t>
       </w:r>
       <w:r>
         <w:rPr>
@@ -3081,27 +2931,7 @@
           <w:sz w:val="24"/>
           <w:szCs w:val="24"/>
         </w:rPr>
-        <w:t xml:space="preserve"> You may need to run “</w:t>
-      </w:r>
-      <w:proofErr w:type="spellStart"/>
-      <w:r>
-        <w:rPr>
-          <w:i/>
-          <w:iCs/>
-          <w:sz w:val="24"/>
-          <w:szCs w:val="24"/>
-        </w:rPr>
-        <w:t>npm</w:t>
-      </w:r>
-      <w:proofErr w:type="spellEnd"/>
-      <w:r>
-        <w:rPr>
-          <w:i/>
-          <w:iCs/>
-          <w:sz w:val="24"/>
-          <w:szCs w:val="24"/>
-        </w:rPr>
-        <w:t xml:space="preserve"> install” before running the command above</w:t>
+        <w:t xml:space="preserve"> You may need to run “npm install” before running the command above</w:t>
       </w:r>
     </w:p>
     <w:p>
@@ -3276,23 +3106,7 @@
           <w:szCs w:val="24"/>
         </w:rPr>
         <w:lastRenderedPageBreak/>
-        <w:t xml:space="preserve">Next, navigate to the </w:t>
-      </w:r>
-      <w:proofErr w:type="spellStart"/>
-      <w:r>
-        <w:rPr>
-          <w:sz w:val="24"/>
-          <w:szCs w:val="24"/>
-        </w:rPr>
-        <w:t>dist</w:t>
-      </w:r>
-      <w:proofErr w:type="spellEnd"/>
-      <w:r>
-        <w:rPr>
-          <w:sz w:val="24"/>
-          <w:szCs w:val="24"/>
-        </w:rPr>
-        <w:t xml:space="preserve"> folder inside of file explorer</w:t>
+        <w:t>Next, navigate to the dist folder inside of file explorer</w:t>
       </w:r>
     </w:p>
     <w:p>
@@ -3397,55 +3211,14 @@
           <w:sz w:val="24"/>
           <w:szCs w:val="24"/>
         </w:rPr>
-        <w:t>C:\</w:t>
-      </w:r>
-      <w:proofErr w:type="spellStart"/>
-      <w:r>
-        <w:rPr>
-          <w:sz w:val="24"/>
-          <w:szCs w:val="24"/>
-        </w:rPr>
-        <w:t>inetpub</w:t>
-      </w:r>
-      <w:proofErr w:type="spellEnd"/>
-      <w:r>
-        <w:rPr>
-          <w:sz w:val="24"/>
-          <w:szCs w:val="24"/>
-        </w:rPr>
-        <w:t>\</w:t>
-      </w:r>
-      <w:proofErr w:type="spellStart"/>
-      <w:r>
-        <w:rPr>
-          <w:sz w:val="24"/>
-          <w:szCs w:val="24"/>
-        </w:rPr>
-        <w:t>wwwroot</w:t>
-      </w:r>
-      <w:proofErr w:type="spellEnd"/>
-      <w:r>
-        <w:rPr>
-          <w:sz w:val="24"/>
-          <w:szCs w:val="24"/>
-        </w:rPr>
-        <w:t>\</w:t>
-      </w:r>
-      <w:proofErr w:type="spellStart"/>
-      <w:r>
-        <w:rPr>
-          <w:sz w:val="24"/>
-          <w:szCs w:val="24"/>
-        </w:rPr>
-        <w:t>NameOfFrontEndFolder</w:t>
-      </w:r>
-      <w:proofErr w:type="spellEnd"/>
-      <w:r>
-        <w:rPr>
-          <w:sz w:val="24"/>
-          <w:szCs w:val="24"/>
-        </w:rPr>
-        <w:t>”</w:t>
+        <w:t>C:\inetpub\wwwroot\</w:t>
+      </w:r>
+      <w:r>
+        <w:rPr>
+          <w:sz w:val="24"/>
+          <w:szCs w:val="24"/>
+        </w:rPr>
+        <w:t>NameOfFrontEndFolder”</w:t>
       </w:r>
       <w:r>
         <w:rPr>
@@ -3492,9 +3265,8 @@
           <w:sz w:val="24"/>
           <w:szCs w:val="24"/>
         </w:rPr>
-        <w:t xml:space="preserve"> </w:t>
-      </w:r>
-      <w:proofErr w:type="spellStart"/>
+        <w:t xml:space="preserve"> web.config may not be there at first, IIS will create it once it is configured</w:t>
+      </w:r>
       <w:r>
         <w:rPr>
           <w:i/>
@@ -3502,18 +3274,19 @@
           <w:sz w:val="24"/>
           <w:szCs w:val="24"/>
         </w:rPr>
-        <w:t>web.config</w:t>
-      </w:r>
-      <w:proofErr w:type="spellEnd"/>
-      <w:r>
+        <w:t>.</w:t>
+      </w:r>
+    </w:p>
+    <w:p>
+      <w:pPr>
+        <w:pStyle w:val="ListParagraph"/>
         <w:rPr>
           <w:i/>
           <w:iCs/>
           <w:sz w:val="24"/>
           <w:szCs w:val="24"/>
         </w:rPr>
-        <w:t xml:space="preserve"> may not be there at first, IIS will create it once it is configured</w:t>
-      </w:r>
+      </w:pPr>
       <w:r>
         <w:rPr>
           <w:i/>
@@ -3521,7 +3294,7 @@
           <w:sz w:val="24"/>
           <w:szCs w:val="24"/>
         </w:rPr>
-        <w:t>.</w:t>
+        <w:t>After uploading the frontend it is recommended to do “SETTING UP MSSQL DB” and “SETTING UP BACKEND”</w:t>
       </w:r>
     </w:p>
     <w:p>
@@ -3597,14 +3370,12 @@
     <w:p/>
     <w:p/>
     <w:p/>
-    <w:p/>
     <w:p>
       <w:pPr>
         <w:pStyle w:val="Heading1"/>
       </w:pPr>
       <w:bookmarkStart w:id="4" w:name="_Toc192517100"/>
       <w:r>
-        <w:lastRenderedPageBreak/>
         <w:t>SETTING UP BACKEND</w:t>
       </w:r>
       <w:bookmarkEnd w:id="4"/>
@@ -3764,23 +3535,7 @@
           <w:sz w:val="24"/>
           <w:szCs w:val="24"/>
         </w:rPr>
-        <w:t>Open the .</w:t>
-      </w:r>
-      <w:proofErr w:type="spellStart"/>
-      <w:r>
-        <w:rPr>
-          <w:sz w:val="24"/>
-          <w:szCs w:val="24"/>
-        </w:rPr>
-        <w:t>sln</w:t>
-      </w:r>
-      <w:proofErr w:type="spellEnd"/>
-      <w:r>
-        <w:rPr>
-          <w:sz w:val="24"/>
-          <w:szCs w:val="24"/>
-        </w:rPr>
-        <w:t xml:space="preserve"> file, in the picture above it is named, “PharmPracticumBackend.sln”</w:t>
+        <w:t>Open the .sln file, in the picture above it is named, “PharmPracticumBackend.sln”</w:t>
       </w:r>
     </w:p>
     <w:p>
@@ -3952,7 +3707,6 @@
           <w:sz w:val="24"/>
           <w:szCs w:val="24"/>
         </w:rPr>
-        <w:lastRenderedPageBreak/>
         <w:t>Next, click on build located at the top of the screen and then click on publish</w:t>
       </w:r>
     </w:p>
@@ -4046,21 +3800,12 @@
         </w:rPr>
         <w:t xml:space="preserve"> a </w:t>
       </w:r>
-      <w:proofErr w:type="spellStart"/>
-      <w:r>
-        <w:rPr>
-          <w:sz w:val="24"/>
-          <w:szCs w:val="24"/>
-        </w:rPr>
-        <w:t>FolderProfile</w:t>
-      </w:r>
-      <w:proofErr w:type="spellEnd"/>
-      <w:r>
-        <w:rPr>
-          <w:sz w:val="24"/>
-          <w:szCs w:val="24"/>
-        </w:rPr>
-        <w:t xml:space="preserve">, skip to step </w:t>
+      <w:r>
+        <w:rPr>
+          <w:sz w:val="24"/>
+          <w:szCs w:val="24"/>
+        </w:rPr>
+        <w:t xml:space="preserve">FolderProfile, skip to step </w:t>
       </w:r>
       <w:r>
         <w:rPr>
@@ -4235,6 +3980,24 @@
     <w:p>
       <w:pPr>
         <w:pStyle w:val="ListParagraph"/>
+        <w:rPr>
+          <w:sz w:val="24"/>
+          <w:szCs w:val="24"/>
+        </w:rPr>
+      </w:pPr>
+    </w:p>
+    <w:p>
+      <w:pPr>
+        <w:pStyle w:val="ListParagraph"/>
+        <w:rPr>
+          <w:sz w:val="24"/>
+          <w:szCs w:val="24"/>
+        </w:rPr>
+      </w:pPr>
+    </w:p>
+    <w:p>
+      <w:pPr>
+        <w:pStyle w:val="ListParagraph"/>
         <w:numPr>
           <w:ilvl w:val="0"/>
           <w:numId w:val="21"/>
@@ -4266,7 +4029,6 @@
           <w:sz w:val="24"/>
           <w:szCs w:val="24"/>
         </w:rPr>
-        <w:lastRenderedPageBreak/>
         <w:drawing>
           <wp:inline distT="0" distB="0" distL="0" distR="0" wp14:anchorId="0B326350" wp14:editId="7BA3B098">
             <wp:extent cx="5943600" cy="4191000"/>
@@ -4519,7 +4281,6 @@
           <w:sz w:val="24"/>
           <w:szCs w:val="24"/>
         </w:rPr>
-        <w:lastRenderedPageBreak/>
         <w:t xml:space="preserve">Copy the file contents and place them inside </w:t>
       </w:r>
       <w:r>
@@ -4534,47 +4295,7 @@
           <w:sz w:val="24"/>
           <w:szCs w:val="24"/>
         </w:rPr>
-        <w:t>“C:\</w:t>
-      </w:r>
-      <w:proofErr w:type="spellStart"/>
-      <w:r>
-        <w:rPr>
-          <w:sz w:val="24"/>
-          <w:szCs w:val="24"/>
-        </w:rPr>
-        <w:t>inetpub</w:t>
-      </w:r>
-      <w:proofErr w:type="spellEnd"/>
-      <w:r>
-        <w:rPr>
-          <w:sz w:val="24"/>
-          <w:szCs w:val="24"/>
-        </w:rPr>
-        <w:t>\</w:t>
-      </w:r>
-      <w:proofErr w:type="spellStart"/>
-      <w:r>
-        <w:rPr>
-          <w:sz w:val="24"/>
-          <w:szCs w:val="24"/>
-        </w:rPr>
-        <w:t>wwwroot</w:t>
-      </w:r>
-      <w:proofErr w:type="spellEnd"/>
-      <w:r>
-        <w:rPr>
-          <w:sz w:val="24"/>
-          <w:szCs w:val="24"/>
-        </w:rPr>
-        <w:t>\</w:t>
-      </w:r>
-      <w:proofErr w:type="spellStart"/>
-      <w:r>
-        <w:rPr>
-          <w:sz w:val="24"/>
-          <w:szCs w:val="24"/>
-        </w:rPr>
-        <w:t>NameOf</w:t>
+        <w:t>“C:\inetpub\wwwroot\NameOf</w:t>
       </w:r>
       <w:r>
         <w:rPr>
@@ -4588,15 +4309,7 @@
           <w:sz w:val="24"/>
           <w:szCs w:val="24"/>
         </w:rPr>
-        <w:t>EndFolder</w:t>
-      </w:r>
-      <w:proofErr w:type="spellEnd"/>
-      <w:r>
-        <w:rPr>
-          <w:sz w:val="24"/>
-          <w:szCs w:val="24"/>
-        </w:rPr>
-        <w:t>. When done, it will look something like this</w:t>
+        <w:t>EndFolder. When done, it will look something like this</w:t>
       </w:r>
     </w:p>
     <w:p>
@@ -4680,25 +4393,7 @@
           <w:sz w:val="24"/>
           <w:szCs w:val="24"/>
         </w:rPr>
-        <w:t>Next look for a file called “</w:t>
-      </w:r>
-      <w:proofErr w:type="spellStart"/>
-      <w:proofErr w:type="gramStart"/>
-      <w:r>
-        <w:rPr>
-          <w:sz w:val="24"/>
-          <w:szCs w:val="24"/>
-        </w:rPr>
-        <w:t>appsettings.json</w:t>
-      </w:r>
-      <w:proofErr w:type="spellEnd"/>
-      <w:proofErr w:type="gramEnd"/>
-      <w:r>
-        <w:rPr>
-          <w:sz w:val="24"/>
-          <w:szCs w:val="24"/>
-        </w:rPr>
-        <w:t>” and open it</w:t>
+        <w:t>Next look for a file called “appsettings.json” and open it</w:t>
       </w:r>
       <w:r>
         <w:rPr>
@@ -4831,7 +4526,6 @@
           <w:sz w:val="24"/>
           <w:szCs w:val="24"/>
         </w:rPr>
-        <w:lastRenderedPageBreak/>
         <w:t>Inside it will have a bunch of settings, make sure all settings properly correspond with what they should, and make sure the Status is set to “Deployed” like below</w:t>
       </w:r>
     </w:p>
@@ -4876,27 +4570,7 @@
           <w:sz w:val="24"/>
           <w:szCs w:val="24"/>
         </w:rPr>
-        <w:t>settings inside “</w:t>
-      </w:r>
-      <w:proofErr w:type="spellStart"/>
-      <w:proofErr w:type="gramStart"/>
-      <w:r>
-        <w:rPr>
-          <w:i/>
-          <w:sz w:val="24"/>
-          <w:szCs w:val="24"/>
-        </w:rPr>
-        <w:t>appsettings.json</w:t>
-      </w:r>
-      <w:proofErr w:type="spellEnd"/>
-      <w:proofErr w:type="gramEnd"/>
-      <w:r>
-        <w:rPr>
-          <w:i/>
-          <w:sz w:val="24"/>
-          <w:szCs w:val="24"/>
-        </w:rPr>
-        <w:t xml:space="preserve">” </w:t>
+        <w:t xml:space="preserve">settings inside “appsettings.json” </w:t>
       </w:r>
       <w:r>
         <w:rPr>
@@ -4999,44 +4673,19 @@
           <w:szCs w:val="24"/>
         </w:rPr>
       </w:pPr>
-      <w:proofErr w:type="spellStart"/>
-      <w:r>
-        <w:rPr>
-          <w:sz w:val="24"/>
-          <w:szCs w:val="24"/>
-        </w:rPr>
-        <w:t>DefaultConnectionRemoteServer</w:t>
-      </w:r>
-      <w:proofErr w:type="spellEnd"/>
-      <w:r>
-        <w:rPr>
-          <w:sz w:val="24"/>
-          <w:szCs w:val="24"/>
-        </w:rPr>
-        <w:t xml:space="preserve"> – This should have the data base connection string</w:t>
-      </w:r>
-      <w:r>
-        <w:rPr>
-          <w:sz w:val="24"/>
-          <w:szCs w:val="24"/>
-        </w:rPr>
-        <w:t xml:space="preserve">, the </w:t>
-      </w:r>
-      <w:proofErr w:type="gramStart"/>
-      <w:r>
-        <w:rPr>
-          <w:sz w:val="24"/>
-          <w:szCs w:val="24"/>
-        </w:rPr>
-        <w:t>server</w:t>
-      </w:r>
-      <w:proofErr w:type="gramEnd"/>
-      <w:r>
-        <w:rPr>
-          <w:sz w:val="24"/>
-          <w:szCs w:val="24"/>
-        </w:rPr>
-        <w:t xml:space="preserve"> name can be found inside of SSMS (SQL Server Management Studio)</w:t>
+      <w:r>
+        <w:rPr>
+          <w:sz w:val="24"/>
+          <w:szCs w:val="24"/>
+        </w:rPr>
+        <w:t>DefaultConnectionRemoteServer – This should have the data base connection string</w:t>
+      </w:r>
+      <w:r>
+        <w:rPr>
+          <w:sz w:val="24"/>
+          <w:szCs w:val="24"/>
+        </w:rPr>
+        <w:t>, the server name can be found inside of SSMS (SQL Server Management Studio)</w:t>
       </w:r>
     </w:p>
     <w:p>
@@ -5051,21 +4700,12 @@
           <w:szCs w:val="24"/>
         </w:rPr>
       </w:pPr>
-      <w:proofErr w:type="spellStart"/>
-      <w:r>
-        <w:rPr>
-          <w:sz w:val="24"/>
-          <w:szCs w:val="24"/>
-        </w:rPr>
-        <w:t>ZebraPrinter</w:t>
-      </w:r>
-      <w:proofErr w:type="spellEnd"/>
-      <w:r>
-        <w:rPr>
-          <w:sz w:val="24"/>
-          <w:szCs w:val="24"/>
-        </w:rPr>
-        <w:t xml:space="preserve"> – This should have the name of the zebra printer being used</w:t>
+      <w:r>
+        <w:rPr>
+          <w:sz w:val="24"/>
+          <w:szCs w:val="24"/>
+        </w:rPr>
+        <w:t>ZebraPrinter – This should have the name of the zebra printer being used</w:t>
       </w:r>
     </w:p>
     <w:p>
@@ -5114,21 +4754,12 @@
           <w:szCs w:val="24"/>
         </w:rPr>
       </w:pPr>
-      <w:proofErr w:type="spellStart"/>
-      <w:r>
-        <w:rPr>
-          <w:sz w:val="24"/>
-          <w:szCs w:val="24"/>
-        </w:rPr>
-        <w:t>FrontendIP</w:t>
-      </w:r>
-      <w:proofErr w:type="spellEnd"/>
-      <w:r>
-        <w:rPr>
-          <w:sz w:val="24"/>
-          <w:szCs w:val="24"/>
-        </w:rPr>
-        <w:t xml:space="preserve"> – The IP/DNS name of where the frontend is being hosted</w:t>
+      <w:r>
+        <w:rPr>
+          <w:sz w:val="24"/>
+          <w:szCs w:val="24"/>
+        </w:rPr>
+        <w:t>FrontendIP – The IP/DNS name of where the frontend is being hosted</w:t>
       </w:r>
     </w:p>
     <w:p>
@@ -5143,21 +4774,12 @@
           <w:szCs w:val="24"/>
         </w:rPr>
       </w:pPr>
-      <w:proofErr w:type="spellStart"/>
-      <w:r>
-        <w:rPr>
-          <w:sz w:val="24"/>
-          <w:szCs w:val="24"/>
-        </w:rPr>
-        <w:t>FrontendPort</w:t>
-      </w:r>
-      <w:proofErr w:type="spellEnd"/>
-      <w:r>
-        <w:rPr>
-          <w:sz w:val="24"/>
-          <w:szCs w:val="24"/>
-        </w:rPr>
-        <w:t xml:space="preserve"> – The port the frontend is being hosted on, generally 443 is standard</w:t>
+      <w:r>
+        <w:rPr>
+          <w:sz w:val="24"/>
+          <w:szCs w:val="24"/>
+        </w:rPr>
+        <w:t>FrontendPort – The port the frontend is being hosted on, generally 443 is standard</w:t>
       </w:r>
     </w:p>
     <w:p>
@@ -5190,7 +4812,6 @@
       </w:pPr>
       <w:bookmarkStart w:id="5" w:name="_Toc192517101"/>
       <w:r>
-        <w:lastRenderedPageBreak/>
         <w:t>SETTING UP MSSQL DB</w:t>
       </w:r>
       <w:bookmarkEnd w:id="5"/>
@@ -5207,23 +4828,7 @@
           <w:sz w:val="24"/>
           <w:szCs w:val="24"/>
         </w:rPr>
-        <w:t xml:space="preserve">This goes over how to set up the </w:t>
-      </w:r>
-      <w:proofErr w:type="spellStart"/>
-      <w:r>
-        <w:rPr>
-          <w:sz w:val="24"/>
-          <w:szCs w:val="24"/>
-        </w:rPr>
-        <w:t>pharmtechDB</w:t>
-      </w:r>
-      <w:proofErr w:type="spellEnd"/>
-      <w:r>
-        <w:rPr>
-          <w:sz w:val="24"/>
-          <w:szCs w:val="24"/>
-        </w:rPr>
-        <w:t xml:space="preserve"> onto the MSSQL</w:t>
+        <w:t>This goes over how to set up the pharmtechDB onto the MSSQL</w:t>
       </w:r>
       <w:r>
         <w:rPr>
@@ -5451,23 +5056,7 @@
           <w:sz w:val="24"/>
           <w:szCs w:val="24"/>
         </w:rPr>
-        <w:t>Open the first file named “</w:t>
-      </w:r>
-      <w:proofErr w:type="spellStart"/>
-      <w:r>
-        <w:rPr>
-          <w:sz w:val="24"/>
-          <w:szCs w:val="24"/>
-        </w:rPr>
-        <w:t>CreateDB.sql</w:t>
-      </w:r>
-      <w:proofErr w:type="spellEnd"/>
-      <w:r>
-        <w:rPr>
-          <w:sz w:val="24"/>
-          <w:szCs w:val="24"/>
-        </w:rPr>
-        <w:t>”</w:t>
+        <w:t>Open the first file named “CreateDB.sql”</w:t>
       </w:r>
       <w:r>
         <w:rPr>
@@ -5603,7 +5192,6 @@
           <w:sz w:val="24"/>
           <w:szCs w:val="24"/>
         </w:rPr>
-        <w:lastRenderedPageBreak/>
         <w:t>Next click on the execute button inside of SSMS</w:t>
       </w:r>
     </w:p>
@@ -5787,7 +5375,6 @@
           <w:szCs w:val="24"/>
         </w:rPr>
       </w:pPr>
-      <w:proofErr w:type="spellStart"/>
       <w:r>
         <w:rPr>
           <w:sz w:val="24"/>
@@ -5795,7 +5382,6 @@
         </w:rPr>
         <w:t>pharmtechDB.sql</w:t>
       </w:r>
-      <w:proofErr w:type="spellEnd"/>
     </w:p>
     <w:p>
       <w:pPr>
@@ -5809,7 +5395,6 @@
           <w:szCs w:val="24"/>
         </w:rPr>
       </w:pPr>
-      <w:proofErr w:type="spellStart"/>
       <w:r>
         <w:rPr>
           <w:sz w:val="24"/>
@@ -5817,7 +5402,6 @@
         </w:rPr>
         <w:t>data.sql</w:t>
       </w:r>
-      <w:proofErr w:type="spellEnd"/>
     </w:p>
     <w:p>
       <w:pPr>
@@ -5831,7 +5415,6 @@
           <w:szCs w:val="24"/>
         </w:rPr>
       </w:pPr>
-      <w:proofErr w:type="spellStart"/>
       <w:r>
         <w:rPr>
           <w:sz w:val="24"/>
@@ -5839,7 +5422,6 @@
         </w:rPr>
         <w:t>ExpireyJob.sql</w:t>
       </w:r>
-      <w:proofErr w:type="spellEnd"/>
     </w:p>
     <w:p>
       <w:pPr>
@@ -5873,7 +5455,6 @@
           <w:szCs w:val="24"/>
         </w:rPr>
       </w:pPr>
-      <w:proofErr w:type="spellStart"/>
       <w:r>
         <w:rPr>
           <w:sz w:val="24"/>
@@ -5881,7 +5462,6 @@
         </w:rPr>
         <w:t>storedProcs.sql</w:t>
       </w:r>
-      <w:proofErr w:type="spellEnd"/>
     </w:p>
     <w:p>
       <w:pPr>
@@ -5895,7 +5475,6 @@
           <w:szCs w:val="24"/>
         </w:rPr>
       </w:pPr>
-      <w:proofErr w:type="spellStart"/>
       <w:r>
         <w:rPr>
           <w:sz w:val="24"/>
@@ -5903,7 +5482,6 @@
         </w:rPr>
         <w:t>triggers.sql</w:t>
       </w:r>
-      <w:proofErr w:type="spellEnd"/>
     </w:p>
     <w:p/>
     <w:p/>
@@ -5925,7 +5503,6 @@
       </w:pPr>
       <w:bookmarkStart w:id="6" w:name="_Toc192517102"/>
       <w:r>
-        <w:lastRenderedPageBreak/>
         <w:t>CONFIGURING IIS</w:t>
       </w:r>
       <w:bookmarkEnd w:id="6"/>
@@ -6466,23 +6043,7 @@
           <w:szCs w:val="24"/>
         </w:rPr>
         <w:lastRenderedPageBreak/>
-        <w:t>Once there you must add the first site, lets start with the “</w:t>
-      </w:r>
-      <w:proofErr w:type="spellStart"/>
-      <w:r>
-        <w:rPr>
-          <w:sz w:val="24"/>
-          <w:szCs w:val="24"/>
-        </w:rPr>
-        <w:t>PharmFrontend</w:t>
-      </w:r>
-      <w:proofErr w:type="spellEnd"/>
-      <w:r>
-        <w:rPr>
-          <w:sz w:val="24"/>
-          <w:szCs w:val="24"/>
-        </w:rPr>
-        <w:t>”. To add a website right click anywhere in the table section and click “Add Site”, then fill in the information like the image below</w:t>
+        <w:t>Once there you must add the first site, lets start with the “PharmFrontend”. To add a website right click anywhere in the table section and click “Add Site”, then fill in the information like the image below</w:t>
       </w:r>
       <w:r>
         <w:rPr>
@@ -6601,29 +6162,7 @@
           <w:sz w:val="24"/>
           <w:szCs w:val="24"/>
         </w:rPr>
-        <w:t>“</w:t>
-      </w:r>
-      <w:proofErr w:type="spellStart"/>
-      <w:r>
-        <w:rPr>
-          <w:bCs/>
-          <w:i/>
-          <w:iCs/>
-          <w:sz w:val="24"/>
-          <w:szCs w:val="24"/>
-        </w:rPr>
-        <w:t>PharmFrontend</w:t>
-      </w:r>
-      <w:proofErr w:type="spellEnd"/>
-      <w:r>
-        <w:rPr>
-          <w:bCs/>
-          <w:i/>
-          <w:iCs/>
-          <w:sz w:val="24"/>
-          <w:szCs w:val="24"/>
-        </w:rPr>
-        <w:t>” in the physical path is just the folder holding the frontend server contents</w:t>
+        <w:t>“PharmFrontend” in the physical path is just the folder holding the frontend server contents</w:t>
       </w:r>
     </w:p>
     <w:p>
@@ -6819,29 +6358,7 @@
           <w:sz w:val="24"/>
           <w:szCs w:val="24"/>
         </w:rPr>
-        <w:t>“</w:t>
-      </w:r>
-      <w:proofErr w:type="spellStart"/>
-      <w:r>
-        <w:rPr>
-          <w:bCs/>
-          <w:i/>
-          <w:iCs/>
-          <w:sz w:val="24"/>
-          <w:szCs w:val="24"/>
-        </w:rPr>
-        <w:t>PharmBackend</w:t>
-      </w:r>
-      <w:proofErr w:type="spellEnd"/>
-      <w:r>
-        <w:rPr>
-          <w:bCs/>
-          <w:i/>
-          <w:iCs/>
-          <w:sz w:val="24"/>
-          <w:szCs w:val="24"/>
-        </w:rPr>
-        <w:t>” in the physical path is just the folder holding the backend server contents</w:t>
+        <w:t>“PharmBackend” in the physical path is just the folder holding the backend server contents</w:t>
       </w:r>
     </w:p>
     <w:p>
@@ -6933,23 +6450,7 @@
           <w:sz w:val="24"/>
           <w:szCs w:val="24"/>
         </w:rPr>
-        <w:t xml:space="preserve"> we must configure the frontend site’s 404 status code. First click on “</w:t>
-      </w:r>
-      <w:proofErr w:type="spellStart"/>
-      <w:r>
-        <w:rPr>
-          <w:sz w:val="24"/>
-          <w:szCs w:val="24"/>
-        </w:rPr>
-        <w:t>PharmFrontend</w:t>
-      </w:r>
-      <w:proofErr w:type="spellEnd"/>
-      <w:r>
-        <w:rPr>
-          <w:sz w:val="24"/>
-          <w:szCs w:val="24"/>
-        </w:rPr>
-        <w:t>” in the Connections menu.</w:t>
+        <w:t xml:space="preserve"> we must configure the frontend site’s 404 status code. First click on “PharmFrontend” in the Connections menu.</w:t>
       </w:r>
       <w:r>
         <w:rPr>
@@ -7153,7 +6654,6 @@
         </w:rPr>
         <w:t>“</w:t>
       </w:r>
-      <w:proofErr w:type="spellStart"/>
       <w:r>
         <w:rPr>
           <w:sz w:val="24"/>
@@ -7161,7 +6661,6 @@
         </w:rPr>
         <w:t>PharmFrontend</w:t>
       </w:r>
-      <w:proofErr w:type="spellEnd"/>
       <w:r>
         <w:rPr>
           <w:sz w:val="24"/>
@@ -11268,6 +10767,7 @@
     <w:rsid w:val="00656C20"/>
     <w:rsid w:val="007069EA"/>
     <w:rsid w:val="00730A0F"/>
+    <w:rsid w:val="00755326"/>
     <w:rsid w:val="00960C4B"/>
     <w:rsid w:val="009A5BCE"/>
     <w:rsid w:val="00A96F09"/>
@@ -11277,6 +10777,7 @@
     <w:rsid w:val="00BA0986"/>
     <w:rsid w:val="00C50BFC"/>
     <w:rsid w:val="00DF6BF1"/>
+    <w:rsid w:val="00E32BE9"/>
     <w:rsid w:val="00E63030"/>
     <w:rsid w:val="00EB71DF"/>
     <w:rsid w:val="00F10174"/>

</xml_diff>